<commit_message>
everything currently with playerprefs, moving to json
</commit_message>
<xml_diff>
--- a/Writing/Reports/Final Deliverable.docx
+++ b/Writing/Reports/Final Deliverable.docx
@@ -1,6 +1,6 @@
 
 <file path=word/document.xml><?xml version="1.0" encoding="utf-8"?>
-<w:document xmlns:wpc="http://schemas.microsoft.com/office/word/2010/wordprocessingCanvas" xmlns:cx="http://schemas.microsoft.com/office/drawing/2014/chartex" xmlns:cx1="http://schemas.microsoft.com/office/drawing/2015/9/8/chartex" xmlns:cx2="http://schemas.microsoft.com/office/drawing/2015/10/21/chartex" xmlns:cx3="http://schemas.microsoft.com/office/drawing/2016/5/9/chartex" xmlns:cx4="http://schemas.microsoft.com/office/drawing/2016/5/10/chartex" xmlns:cx5="http://schemas.microsoft.com/office/drawing/2016/5/11/chartex" xmlns:cx6="http://schemas.microsoft.com/office/drawing/2016/5/12/chartex" xmlns:cx7="http://schemas.microsoft.com/office/drawing/2016/5/13/chartex" xmlns:cx8="http://schemas.microsoft.com/office/drawing/2016/5/14/chartex" xmlns:mc="http://schemas.openxmlformats.org/markup-compatibility/2006" xmlns:aink="http://schemas.microsoft.com/office/drawing/2016/ink" xmlns:am3d="http://schemas.microsoft.com/office/drawing/2017/model3d" xmlns:o="urn:schemas-microsoft-com:office:office" xmlns:r="http://schemas.openxmlformats.org/officeDocument/2006/relationships" xmlns:m="http://schemas.openxmlformats.org/officeDocument/2006/math" xmlns:v="urn:schemas-microsoft-com:vml" xmlns:wp14="http://schemas.microsoft.com/office/word/2010/wordprocessingDrawing" xmlns:wp="http://schemas.openxmlformats.org/drawingml/2006/wordprocessingDrawing" xmlns:w10="urn:schemas-microsoft-com:office:word" xmlns:w="http://schemas.openxmlformats.org/wordprocessingml/2006/main" xmlns:w14="http://schemas.microsoft.com/office/word/2010/wordml" xmlns:w15="http://schemas.microsoft.com/office/word/2012/wordml" xmlns:w16cid="http://schemas.microsoft.com/office/word/2016/wordml/cid" xmlns:w16se="http://schemas.microsoft.com/office/word/2015/wordml/symex" xmlns:wpg="http://schemas.microsoft.com/office/word/2010/wordprocessingGroup" xmlns:wpi="http://schemas.microsoft.com/office/word/2010/wordprocessingInk" xmlns:wne="http://schemas.microsoft.com/office/word/2006/wordml" xmlns:wps="http://schemas.microsoft.com/office/word/2010/wordprocessingShape" mc:Ignorable="w14 w15 w16se w16cid wp14">
+<w:document xmlns:wpc="http://schemas.microsoft.com/office/word/2010/wordprocessingCanvas" xmlns:cx="http://schemas.microsoft.com/office/drawing/2014/chartex" xmlns:cx1="http://schemas.microsoft.com/office/drawing/2015/9/8/chartex" xmlns:cx2="http://schemas.microsoft.com/office/drawing/2015/10/21/chartex" xmlns:cx3="http://schemas.microsoft.com/office/drawing/2016/5/9/chartex" xmlns:cx4="http://schemas.microsoft.com/office/drawing/2016/5/10/chartex" xmlns:cx5="http://schemas.microsoft.com/office/drawing/2016/5/11/chartex" xmlns:cx6="http://schemas.microsoft.com/office/drawing/2016/5/12/chartex" xmlns:cx7="http://schemas.microsoft.com/office/drawing/2016/5/13/chartex" xmlns:cx8="http://schemas.microsoft.com/office/drawing/2016/5/14/chartex" xmlns:mc="http://schemas.openxmlformats.org/markup-compatibility/2006" xmlns:aink="http://schemas.microsoft.com/office/drawing/2016/ink" xmlns:am3d="http://schemas.microsoft.com/office/drawing/2017/model3d" xmlns:o="urn:schemas-microsoft-com:office:office" xmlns:oel="http://schemas.microsoft.com/office/2019/extlst" xmlns:r="http://schemas.openxmlformats.org/officeDocument/2006/relationships" xmlns:m="http://schemas.openxmlformats.org/officeDocument/2006/math" xmlns:v="urn:schemas-microsoft-com:vml" xmlns:wp14="http://schemas.microsoft.com/office/word/2010/wordprocessingDrawing" xmlns:wp="http://schemas.openxmlformats.org/drawingml/2006/wordprocessingDrawing" xmlns:w10="urn:schemas-microsoft-com:office:word" xmlns:w="http://schemas.openxmlformats.org/wordprocessingml/2006/main" xmlns:w14="http://schemas.microsoft.com/office/word/2010/wordml" xmlns:w15="http://schemas.microsoft.com/office/word/2012/wordml" xmlns:w16cex="http://schemas.microsoft.com/office/word/2018/wordml/cex" xmlns:w16cid="http://schemas.microsoft.com/office/word/2016/wordml/cid" xmlns:w16="http://schemas.microsoft.com/office/word/2018/wordml" xmlns:w16sdtdh="http://schemas.microsoft.com/office/word/2020/wordml/sdtdatahash" xmlns:w16se="http://schemas.microsoft.com/office/word/2015/wordml/symex" xmlns:wpg="http://schemas.microsoft.com/office/word/2010/wordprocessingGroup" xmlns:wpi="http://schemas.microsoft.com/office/word/2010/wordprocessingInk" xmlns:wne="http://schemas.microsoft.com/office/word/2006/wordml" xmlns:wps="http://schemas.microsoft.com/office/word/2010/wordprocessingShape" mc:Ignorable="w14 w15 w16se w16cid w16 w16cex w16sdtdh wp14">
   <w:body>
     <w:p>
       <w:r>
@@ -440,7 +440,7 @@
                 <v:stroke joinstyle="miter"/>
                 <v:path gradientshapeok="t" o:connecttype="rect"/>
               </v:shapetype>
-              <v:shape id="Text Box 2" o:spid="_x0000_s1026" type="#_x0000_t202" style="position:absolute;margin-left:0;margin-top:27.8pt;width:430.5pt;height:110.6pt;z-index:251661312;visibility:visible;mso-wrap-style:square;mso-width-percent:0;mso-height-percent:200;mso-wrap-distance-left:9pt;mso-wrap-distance-top:3.6pt;mso-wrap-distance-right:9pt;mso-wrap-distance-bottom:3.6pt;mso-position-horizontal:center;mso-position-horizontal-relative:margin;mso-position-vertical:absolute;mso-position-vertical-relative:text;mso-width-percent:0;mso-height-percent:200;mso-width-relative:margin;mso-height-relative:margin;v-text-anchor:top" o:gfxdata="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" filled="f" stroked="f">
+              <v:shape id="Text Box 2" o:spid="_x0000_s1026" type="#_x0000_t202" style="position:absolute;margin-left:0;margin-top:27.8pt;width:430.5pt;height:110.6pt;z-index:251661312;visibility:visible;mso-wrap-style:square;mso-width-percent:0;mso-height-percent:200;mso-wrap-distance-left:9pt;mso-wrap-distance-top:3.6pt;mso-wrap-distance-right:9pt;mso-wrap-distance-bottom:3.6pt;mso-position-horizontal:center;mso-position-horizontal-relative:margin;mso-position-vertical:absolute;mso-position-vertical-relative:text;mso-width-percent:0;mso-height-percent:200;mso-width-relative:margin;mso-height-relative:margin;v-text-anchor:top" o:gfxdata="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" filled="f" stroked="f">
                 <v:textbox style="mso-fit-shape-to-text:t">
                   <w:txbxContent>
                     <w:p>
@@ -695,7 +695,7 @@
           </mc:Choice>
           <mc:Fallback>
             <w:pict>
-              <v:shape w14:anchorId="0062DF92" id="_x0000_s1027" type="#_x0000_t202" style="position:absolute;margin-left:0;margin-top:18.45pt;width:303pt;height:110.6pt;z-index:251662336;visibility:visible;mso-wrap-style:square;mso-width-percent:0;mso-height-percent:200;mso-wrap-distance-left:9pt;mso-wrap-distance-top:3.6pt;mso-wrap-distance-right:9pt;mso-wrap-distance-bottom:3.6pt;mso-position-horizontal:center;mso-position-horizontal-relative:margin;mso-position-vertical:absolute;mso-position-vertical-relative:text;mso-width-percent:0;mso-height-percent:200;mso-width-relative:margin;mso-height-relative:margin;v-text-anchor:top" o:gfxdata="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">
+              <v:shape w14:anchorId="0062DF92" id="_x0000_s1027" type="#_x0000_t202" style="position:absolute;margin-left:0;margin-top:18.45pt;width:303pt;height:110.6pt;z-index:251662336;visibility:visible;mso-wrap-style:square;mso-width-percent:0;mso-height-percent:200;mso-wrap-distance-left:9pt;mso-wrap-distance-top:3.6pt;mso-wrap-distance-right:9pt;mso-wrap-distance-bottom:3.6pt;mso-position-horizontal:center;mso-position-horizontal-relative:margin;mso-position-vertical:absolute;mso-position-vertical-relative:text;mso-width-percent:0;mso-height-percent:200;mso-width-relative:margin;mso-height-relative:margin;v-text-anchor:top" o:gfxdata="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">
                 <v:textbox style="mso-fit-shape-to-text:t">
                   <w:txbxContent>
                     <w:p>
@@ -1697,97 +1697,40 @@
       <w:r>
         <w:t xml:space="preserve">Included with the project, are two Prototype Games; “Wheelchair Basketball” and “Bye-Bye Thoughts”. </w:t>
       </w:r>
-      <w:bookmarkStart w:id="2" w:name="_GoBack"/>
-      <w:bookmarkEnd w:id="2"/>
     </w:p>
     <w:p>
       <w:pPr>
         <w:pStyle w:val="Heading1"/>
       </w:pPr>
-      <w:bookmarkStart w:id="3" w:name="_Toc100587085"/>
+      <w:bookmarkStart w:id="2" w:name="_Toc100587085"/>
+    </w:p>
+    <w:p>
+      <w:pPr>
+        <w:pStyle w:val="Heading1"/>
+      </w:pPr>
       <w:r>
         <w:t xml:space="preserve">Main </w:t>
       </w:r>
       <w:r>
         <w:t>Body</w:t>
       </w:r>
-      <w:bookmarkEnd w:id="3"/>
+      <w:bookmarkEnd w:id="2"/>
     </w:p>
     <w:p>
       <w:pPr>
         <w:pStyle w:val="Heading2"/>
       </w:pPr>
-      <w:bookmarkStart w:id="4" w:name="_Toc100587086"/>
-      <w:r>
-        <w:t>Analysis of Requirements</w:t>
-      </w:r>
-      <w:bookmarkEnd w:id="4"/>
-    </w:p>
-    <w:p>
-      <w:r>
-        <w:t xml:space="preserve">-what were the major components of the project; </w:t>
-      </w:r>
-      <w:r>
-        <w:t>break down to number of elements, e.g. the basic functionality, the interface, comms element, etc. Use diagrams or illustrations to highlight this if appropriate</w:t>
-      </w:r>
-    </w:p>
-    <w:p>
-      <w:r>
-        <w:t>-what did you identify as the most important requirements for each of these aspects</w:t>
-      </w:r>
-    </w:p>
-    <w:p>
-      <w:r>
-        <w:t xml:space="preserve">-why are these the most important? How did you identify them (e.g. surveyed existing products in the same </w:t>
-      </w:r>
-      <w:proofErr w:type="gramStart"/>
-      <w:r>
-        <w:t>area)</w:t>
-      </w:r>
-      <w:proofErr w:type="gramEnd"/>
-    </w:p>
-    <w:p>
-      <w:r>
-        <w:t xml:space="preserve">-if you do some research and have a literature review, this is where you put it – because your research is part of the analysing the </w:t>
-      </w:r>
-      <w:r>
-        <w:t>requirements</w:t>
-      </w:r>
-    </w:p>
+      <w:r>
+        <w:t xml:space="preserve">Development Cycle </w:t>
+      </w:r>
+    </w:p>
+    <w:p/>
     <w:p>
       <w:pPr>
         <w:pStyle w:val="Heading2"/>
       </w:pPr>
-      <w:bookmarkStart w:id="5" w:name="_Toc100587087"/>
-      <w:r>
-        <w:t>Design Considerations</w:t>
-      </w:r>
-      <w:bookmarkEnd w:id="5"/>
-    </w:p>
-    <w:p>
-      <w:r>
-        <w:t>-what were the main design decisions you had to take?</w:t>
-      </w:r>
-    </w:p>
-    <w:p>
-      <w:r>
-        <w:t>-what alternatives did you consider and why did you make the choice you did</w:t>
-      </w:r>
-    </w:p>
-    <w:p>
-      <w:r>
-        <w:t xml:space="preserve">-use diagrams/screenshots/code fragments etc to illustrate any significant </w:t>
-      </w:r>
-      <w:r>
-        <w:t>data structures, GUI structures, background algorithms etc</w:t>
-      </w:r>
-    </w:p>
-    <w:p>
-      <w:r>
-        <w:t>-if you have learned new concepts from your research, this is where you are</w:t>
-      </w:r>
-      <w:r>
-        <w:t xml:space="preserve"> likely to demonstrate how you applied them to your project, with brief mentions or referring back to the literature or literature review.</w:t>
+      <w:r>
+        <w:t>Basic Functionality</w:t>
       </w:r>
     </w:p>
     <w:p/>
@@ -1795,53 +1738,60 @@
       <w:pPr>
         <w:pStyle w:val="Heading2"/>
       </w:pPr>
-      <w:bookmarkStart w:id="6" w:name="_Toc100587088"/>
+      <w:r>
+        <w:t>System Design</w:t>
+      </w:r>
+    </w:p>
+    <w:p/>
+    <w:p>
+      <w:pPr>
+        <w:pStyle w:val="Heading2"/>
+      </w:pPr>
+      <w:r>
+        <w:t xml:space="preserve">Underlying Data Structures &amp; Algorithms </w:t>
+      </w:r>
+    </w:p>
+    <w:p/>
+    <w:p>
+      <w:pPr>
+        <w:pStyle w:val="Heading2"/>
+      </w:pPr>
+      <w:r>
+        <w:t>User Interface</w:t>
+      </w:r>
+    </w:p>
+    <w:p/>
+    <w:p>
+      <w:pPr>
+        <w:pStyle w:val="Heading2"/>
+      </w:pPr>
+      <w:bookmarkStart w:id="3" w:name="_Toc100587089"/>
       <w:r>
         <w:lastRenderedPageBreak/>
-        <w:t>Implementation</w:t>
-      </w:r>
-      <w:bookmarkEnd w:id="6"/>
-    </w:p>
-    <w:p>
-      <w:r>
-        <w:t>-what were the main problems you encountered in implementing your design?</w:t>
-      </w:r>
-    </w:p>
-    <w:p>
-      <w:r>
-        <w:t xml:space="preserve">-how did you solve them, or if you couldn’t, how did you work around them? </w:t>
-      </w:r>
-      <w:r>
-        <w:t xml:space="preserve">Again, use diagrams/screenshots to illustrate. </w:t>
-      </w:r>
-    </w:p>
-    <w:p>
-      <w:r>
-        <w:t xml:space="preserve">-how did you test your implementation? How did you maintain the project code / documentation whilst you were developing it? </w:t>
+        <w:t>Testing</w:t>
       </w:r>
     </w:p>
     <w:p>
       <w:pPr>
         <w:pStyle w:val="Heading1"/>
       </w:pPr>
-      <w:bookmarkStart w:id="7" w:name="_Toc100587089"/>
       <w:r>
         <w:t xml:space="preserve">Critical </w:t>
       </w:r>
       <w:r>
         <w:t>Evaluation</w:t>
       </w:r>
-      <w:bookmarkEnd w:id="7"/>
+      <w:bookmarkEnd w:id="3"/>
     </w:p>
     <w:p>
       <w:pPr>
         <w:pStyle w:val="Heading2"/>
       </w:pPr>
-      <w:bookmarkStart w:id="8" w:name="_Toc100587090"/>
+      <w:bookmarkStart w:id="4" w:name="_Toc100587090"/>
       <w:r>
         <w:t>Project Evaluation</w:t>
       </w:r>
-      <w:bookmarkEnd w:id="8"/>
+      <w:bookmarkEnd w:id="4"/>
     </w:p>
     <w:p>
       <w:r>
@@ -1868,11 +1818,11 @@
       <w:pPr>
         <w:pStyle w:val="Heading2"/>
       </w:pPr>
-      <w:bookmarkStart w:id="9" w:name="_Toc100587091"/>
+      <w:bookmarkStart w:id="5" w:name="_Toc100587091"/>
       <w:r>
         <w:t>Evaluation of your approach</w:t>
       </w:r>
-      <w:bookmarkEnd w:id="9"/>
+      <w:bookmarkEnd w:id="5"/>
     </w:p>
     <w:p>
       <w:r>
@@ -1910,11 +1860,11 @@
       <w:pPr>
         <w:pStyle w:val="Heading2"/>
       </w:pPr>
-      <w:bookmarkStart w:id="10" w:name="_Toc100587092"/>
+      <w:bookmarkStart w:id="6" w:name="_Toc100587092"/>
       <w:r>
         <w:t>Evaluation of tools used:</w:t>
       </w:r>
-      <w:bookmarkEnd w:id="10"/>
+      <w:bookmarkEnd w:id="6"/>
     </w:p>
     <w:p>
       <w:r>
@@ -1931,11 +1881,11 @@
       <w:pPr>
         <w:pStyle w:val="Heading2"/>
       </w:pPr>
-      <w:bookmarkStart w:id="11" w:name="_Toc100587093"/>
+      <w:bookmarkStart w:id="7" w:name="_Toc100587093"/>
       <w:r>
         <w:t>Final paragraph</w:t>
       </w:r>
-      <w:bookmarkEnd w:id="11"/>
+      <w:bookmarkEnd w:id="7"/>
     </w:p>
     <w:p>
       <w:r>
@@ -1954,7 +1904,7 @@
 </file>
 
 <file path=word/endnotes.xml><?xml version="1.0" encoding="utf-8"?>
-<w:endnotes xmlns:wpc="http://schemas.microsoft.com/office/word/2010/wordprocessingCanvas" xmlns:cx="http://schemas.microsoft.com/office/drawing/2014/chartex" xmlns:cx1="http://schemas.microsoft.com/office/drawing/2015/9/8/chartex" xmlns:cx2="http://schemas.microsoft.com/office/drawing/2015/10/21/chartex" xmlns:cx3="http://schemas.microsoft.com/office/drawing/2016/5/9/chartex" xmlns:cx4="http://schemas.microsoft.com/office/drawing/2016/5/10/chartex" xmlns:cx5="http://schemas.microsoft.com/office/drawing/2016/5/11/chartex" xmlns:cx6="http://schemas.microsoft.com/office/drawing/2016/5/12/chartex" xmlns:cx7="http://schemas.microsoft.com/office/drawing/2016/5/13/chartex" xmlns:cx8="http://schemas.microsoft.com/office/drawing/2016/5/14/chartex" xmlns:mc="http://schemas.openxmlformats.org/markup-compatibility/2006" xmlns:aink="http://schemas.microsoft.com/office/drawing/2016/ink" xmlns:am3d="http://schemas.microsoft.com/office/drawing/2017/model3d" xmlns:o="urn:schemas-microsoft-com:office:office" xmlns:r="http://schemas.openxmlformats.org/officeDocument/2006/relationships" xmlns:m="http://schemas.openxmlformats.org/officeDocument/2006/math" xmlns:v="urn:schemas-microsoft-com:vml" xmlns:wp14="http://schemas.microsoft.com/office/word/2010/wordprocessingDrawing" xmlns:wp="http://schemas.openxmlformats.org/drawingml/2006/wordprocessingDrawing" xmlns:w10="urn:schemas-microsoft-com:office:word" xmlns:w="http://schemas.openxmlformats.org/wordprocessingml/2006/main" xmlns:w14="http://schemas.microsoft.com/office/word/2010/wordml" xmlns:w15="http://schemas.microsoft.com/office/word/2012/wordml" xmlns:w16cid="http://schemas.microsoft.com/office/word/2016/wordml/cid" xmlns:w16se="http://schemas.microsoft.com/office/word/2015/wordml/symex" xmlns:wpg="http://schemas.microsoft.com/office/word/2010/wordprocessingGroup" xmlns:wpi="http://schemas.microsoft.com/office/word/2010/wordprocessingInk" xmlns:wne="http://schemas.microsoft.com/office/word/2006/wordml" xmlns:wps="http://schemas.microsoft.com/office/word/2010/wordprocessingShape" mc:Ignorable="w14 w15 w16se w16cid wp14">
+<w:endnotes xmlns:wpc="http://schemas.microsoft.com/office/word/2010/wordprocessingCanvas" xmlns:cx="http://schemas.microsoft.com/office/drawing/2014/chartex" xmlns:cx1="http://schemas.microsoft.com/office/drawing/2015/9/8/chartex" xmlns:cx2="http://schemas.microsoft.com/office/drawing/2015/10/21/chartex" xmlns:cx3="http://schemas.microsoft.com/office/drawing/2016/5/9/chartex" xmlns:cx4="http://schemas.microsoft.com/office/drawing/2016/5/10/chartex" xmlns:cx5="http://schemas.microsoft.com/office/drawing/2016/5/11/chartex" xmlns:cx6="http://schemas.microsoft.com/office/drawing/2016/5/12/chartex" xmlns:cx7="http://schemas.microsoft.com/office/drawing/2016/5/13/chartex" xmlns:cx8="http://schemas.microsoft.com/office/drawing/2016/5/14/chartex" xmlns:mc="http://schemas.openxmlformats.org/markup-compatibility/2006" xmlns:aink="http://schemas.microsoft.com/office/drawing/2016/ink" xmlns:am3d="http://schemas.microsoft.com/office/drawing/2017/model3d" xmlns:o="urn:schemas-microsoft-com:office:office" xmlns:oel="http://schemas.microsoft.com/office/2019/extlst" xmlns:r="http://schemas.openxmlformats.org/officeDocument/2006/relationships" xmlns:m="http://schemas.openxmlformats.org/officeDocument/2006/math" xmlns:v="urn:schemas-microsoft-com:vml" xmlns:wp14="http://schemas.microsoft.com/office/word/2010/wordprocessingDrawing" xmlns:wp="http://schemas.openxmlformats.org/drawingml/2006/wordprocessingDrawing" xmlns:w10="urn:schemas-microsoft-com:office:word" xmlns:w="http://schemas.openxmlformats.org/wordprocessingml/2006/main" xmlns:w14="http://schemas.microsoft.com/office/word/2010/wordml" xmlns:w15="http://schemas.microsoft.com/office/word/2012/wordml" xmlns:w16cex="http://schemas.microsoft.com/office/word/2018/wordml/cex" xmlns:w16cid="http://schemas.microsoft.com/office/word/2016/wordml/cid" xmlns:w16="http://schemas.microsoft.com/office/word/2018/wordml" xmlns:w16sdtdh="http://schemas.microsoft.com/office/word/2020/wordml/sdtdatahash" xmlns:w16se="http://schemas.microsoft.com/office/word/2015/wordml/symex" xmlns:wpg="http://schemas.microsoft.com/office/word/2010/wordprocessingGroup" xmlns:wpi="http://schemas.microsoft.com/office/word/2010/wordprocessingInk" xmlns:wne="http://schemas.microsoft.com/office/word/2006/wordml" xmlns:wps="http://schemas.microsoft.com/office/word/2010/wordprocessingShape" mc:Ignorable="w14 w15 w16se w16cid w16 w16cex w16sdtdh wp14">
   <w:endnote w:type="separator" w:id="-1">
     <w:p>
       <w:pPr>
@@ -1979,7 +1929,7 @@
 </file>
 
 <file path=word/footer1.xml><?xml version="1.0" encoding="utf-8"?>
-<w:ftr xmlns:wpc="http://schemas.microsoft.com/office/word/2010/wordprocessingCanvas" xmlns:cx="http://schemas.microsoft.com/office/drawing/2014/chartex" xmlns:cx1="http://schemas.microsoft.com/office/drawing/2015/9/8/chartex" xmlns:cx2="http://schemas.microsoft.com/office/drawing/2015/10/21/chartex" xmlns:cx3="http://schemas.microsoft.com/office/drawing/2016/5/9/chartex" xmlns:cx4="http://schemas.microsoft.com/office/drawing/2016/5/10/chartex" xmlns:cx5="http://schemas.microsoft.com/office/drawing/2016/5/11/chartex" xmlns:cx6="http://schemas.microsoft.com/office/drawing/2016/5/12/chartex" xmlns:cx7="http://schemas.microsoft.com/office/drawing/2016/5/13/chartex" xmlns:cx8="http://schemas.microsoft.com/office/drawing/2016/5/14/chartex" xmlns:mc="http://schemas.openxmlformats.org/markup-compatibility/2006" xmlns:aink="http://schemas.microsoft.com/office/drawing/2016/ink" xmlns:am3d="http://schemas.microsoft.com/office/drawing/2017/model3d" xmlns:o="urn:schemas-microsoft-com:office:office" xmlns:r="http://schemas.openxmlformats.org/officeDocument/2006/relationships" xmlns:m="http://schemas.openxmlformats.org/officeDocument/2006/math" xmlns:v="urn:schemas-microsoft-com:vml" xmlns:wp14="http://schemas.microsoft.com/office/word/2010/wordprocessingDrawing" xmlns:wp="http://schemas.openxmlformats.org/drawingml/2006/wordprocessingDrawing" xmlns:w10="urn:schemas-microsoft-com:office:word" xmlns:w="http://schemas.openxmlformats.org/wordprocessingml/2006/main" xmlns:w14="http://schemas.microsoft.com/office/word/2010/wordml" xmlns:w15="http://schemas.microsoft.com/office/word/2012/wordml" xmlns:w16cid="http://schemas.microsoft.com/office/word/2016/wordml/cid" xmlns:w16se="http://schemas.microsoft.com/office/word/2015/wordml/symex" xmlns:wpg="http://schemas.microsoft.com/office/word/2010/wordprocessingGroup" xmlns:wpi="http://schemas.microsoft.com/office/word/2010/wordprocessingInk" xmlns:wne="http://schemas.microsoft.com/office/word/2006/wordml" xmlns:wps="http://schemas.microsoft.com/office/word/2010/wordprocessingShape" mc:Ignorable="w14 w15 w16se w16cid wp14">
+<w:ftr xmlns:wpc="http://schemas.microsoft.com/office/word/2010/wordprocessingCanvas" xmlns:cx="http://schemas.microsoft.com/office/drawing/2014/chartex" xmlns:cx1="http://schemas.microsoft.com/office/drawing/2015/9/8/chartex" xmlns:cx2="http://schemas.microsoft.com/office/drawing/2015/10/21/chartex" xmlns:cx3="http://schemas.microsoft.com/office/drawing/2016/5/9/chartex" xmlns:cx4="http://schemas.microsoft.com/office/drawing/2016/5/10/chartex" xmlns:cx5="http://schemas.microsoft.com/office/drawing/2016/5/11/chartex" xmlns:cx6="http://schemas.microsoft.com/office/drawing/2016/5/12/chartex" xmlns:cx7="http://schemas.microsoft.com/office/drawing/2016/5/13/chartex" xmlns:cx8="http://schemas.microsoft.com/office/drawing/2016/5/14/chartex" xmlns:mc="http://schemas.openxmlformats.org/markup-compatibility/2006" xmlns:aink="http://schemas.microsoft.com/office/drawing/2016/ink" xmlns:am3d="http://schemas.microsoft.com/office/drawing/2017/model3d" xmlns:o="urn:schemas-microsoft-com:office:office" xmlns:oel="http://schemas.microsoft.com/office/2019/extlst" xmlns:r="http://schemas.openxmlformats.org/officeDocument/2006/relationships" xmlns:m="http://schemas.openxmlformats.org/officeDocument/2006/math" xmlns:v="urn:schemas-microsoft-com:vml" xmlns:wp14="http://schemas.microsoft.com/office/word/2010/wordprocessingDrawing" xmlns:wp="http://schemas.openxmlformats.org/drawingml/2006/wordprocessingDrawing" xmlns:w10="urn:schemas-microsoft-com:office:word" xmlns:w="http://schemas.openxmlformats.org/wordprocessingml/2006/main" xmlns:w14="http://schemas.microsoft.com/office/word/2010/wordml" xmlns:w15="http://schemas.microsoft.com/office/word/2012/wordml" xmlns:w16cex="http://schemas.microsoft.com/office/word/2018/wordml/cex" xmlns:w16cid="http://schemas.microsoft.com/office/word/2016/wordml/cid" xmlns:w16="http://schemas.microsoft.com/office/word/2018/wordml" xmlns:w16sdtdh="http://schemas.microsoft.com/office/word/2020/wordml/sdtdatahash" xmlns:w16se="http://schemas.microsoft.com/office/word/2015/wordml/symex" xmlns:wpg="http://schemas.microsoft.com/office/word/2010/wordprocessingGroup" xmlns:wpi="http://schemas.microsoft.com/office/word/2010/wordprocessingInk" xmlns:wne="http://schemas.microsoft.com/office/word/2006/wordml" xmlns:wps="http://schemas.microsoft.com/office/word/2010/wordprocessingShape" mc:Ignorable="w14 w15 w16se w16cid w16 w16cex w16sdtdh wp14">
   <w:sdt>
     <w:sdtPr>
       <w:id w:val="1770891511"/>
@@ -2109,7 +2059,7 @@
 </file>
 
 <file path=word/footnotes.xml><?xml version="1.0" encoding="utf-8"?>
-<w:footnotes xmlns:wpc="http://schemas.microsoft.com/office/word/2010/wordprocessingCanvas" xmlns:cx="http://schemas.microsoft.com/office/drawing/2014/chartex" xmlns:cx1="http://schemas.microsoft.com/office/drawing/2015/9/8/chartex" xmlns:cx2="http://schemas.microsoft.com/office/drawing/2015/10/21/chartex" xmlns:cx3="http://schemas.microsoft.com/office/drawing/2016/5/9/chartex" xmlns:cx4="http://schemas.microsoft.com/office/drawing/2016/5/10/chartex" xmlns:cx5="http://schemas.microsoft.com/office/drawing/2016/5/11/chartex" xmlns:cx6="http://schemas.microsoft.com/office/drawing/2016/5/12/chartex" xmlns:cx7="http://schemas.microsoft.com/office/drawing/2016/5/13/chartex" xmlns:cx8="http://schemas.microsoft.com/office/drawing/2016/5/14/chartex" xmlns:mc="http://schemas.openxmlformats.org/markup-compatibility/2006" xmlns:aink="http://schemas.microsoft.com/office/drawing/2016/ink" xmlns:am3d="http://schemas.microsoft.com/office/drawing/2017/model3d" xmlns:o="urn:schemas-microsoft-com:office:office" xmlns:r="http://schemas.openxmlformats.org/officeDocument/2006/relationships" xmlns:m="http://schemas.openxmlformats.org/officeDocument/2006/math" xmlns:v="urn:schemas-microsoft-com:vml" xmlns:wp14="http://schemas.microsoft.com/office/word/2010/wordprocessingDrawing" xmlns:wp="http://schemas.openxmlformats.org/drawingml/2006/wordprocessingDrawing" xmlns:w10="urn:schemas-microsoft-com:office:word" xmlns:w="http://schemas.openxmlformats.org/wordprocessingml/2006/main" xmlns:w14="http://schemas.microsoft.com/office/word/2010/wordml" xmlns:w15="http://schemas.microsoft.com/office/word/2012/wordml" xmlns:w16cid="http://schemas.microsoft.com/office/word/2016/wordml/cid" xmlns:w16se="http://schemas.microsoft.com/office/word/2015/wordml/symex" xmlns:wpg="http://schemas.microsoft.com/office/word/2010/wordprocessingGroup" xmlns:wpi="http://schemas.microsoft.com/office/word/2010/wordprocessingInk" xmlns:wne="http://schemas.microsoft.com/office/word/2006/wordml" xmlns:wps="http://schemas.microsoft.com/office/word/2010/wordprocessingShape" mc:Ignorable="w14 w15 w16se w16cid wp14">
+<w:footnotes xmlns:wpc="http://schemas.microsoft.com/office/word/2010/wordprocessingCanvas" xmlns:cx="http://schemas.microsoft.com/office/drawing/2014/chartex" xmlns:cx1="http://schemas.microsoft.com/office/drawing/2015/9/8/chartex" xmlns:cx2="http://schemas.microsoft.com/office/drawing/2015/10/21/chartex" xmlns:cx3="http://schemas.microsoft.com/office/drawing/2016/5/9/chartex" xmlns:cx4="http://schemas.microsoft.com/office/drawing/2016/5/10/chartex" xmlns:cx5="http://schemas.microsoft.com/office/drawing/2016/5/11/chartex" xmlns:cx6="http://schemas.microsoft.com/office/drawing/2016/5/12/chartex" xmlns:cx7="http://schemas.microsoft.com/office/drawing/2016/5/13/chartex" xmlns:cx8="http://schemas.microsoft.com/office/drawing/2016/5/14/chartex" xmlns:mc="http://schemas.openxmlformats.org/markup-compatibility/2006" xmlns:aink="http://schemas.microsoft.com/office/drawing/2016/ink" xmlns:am3d="http://schemas.microsoft.com/office/drawing/2017/model3d" xmlns:o="urn:schemas-microsoft-com:office:office" xmlns:oel="http://schemas.microsoft.com/office/2019/extlst" xmlns:r="http://schemas.openxmlformats.org/officeDocument/2006/relationships" xmlns:m="http://schemas.openxmlformats.org/officeDocument/2006/math" xmlns:v="urn:schemas-microsoft-com:vml" xmlns:wp14="http://schemas.microsoft.com/office/word/2010/wordprocessingDrawing" xmlns:wp="http://schemas.openxmlformats.org/drawingml/2006/wordprocessingDrawing" xmlns:w10="urn:schemas-microsoft-com:office:word" xmlns:w="http://schemas.openxmlformats.org/wordprocessingml/2006/main" xmlns:w14="http://schemas.microsoft.com/office/word/2010/wordml" xmlns:w15="http://schemas.microsoft.com/office/word/2012/wordml" xmlns:w16cex="http://schemas.microsoft.com/office/word/2018/wordml/cex" xmlns:w16cid="http://schemas.microsoft.com/office/word/2016/wordml/cid" xmlns:w16="http://schemas.microsoft.com/office/word/2018/wordml" xmlns:w16sdtdh="http://schemas.microsoft.com/office/word/2020/wordml/sdtdatahash" xmlns:w16se="http://schemas.microsoft.com/office/word/2015/wordml/symex" xmlns:wpg="http://schemas.microsoft.com/office/word/2010/wordprocessingGroup" xmlns:wpi="http://schemas.microsoft.com/office/word/2010/wordprocessingInk" xmlns:wne="http://schemas.microsoft.com/office/word/2006/wordml" xmlns:wps="http://schemas.microsoft.com/office/word/2010/wordprocessingShape" mc:Ignorable="w14 w15 w16se w16cid w16 w16cex w16sdtdh wp14">
   <w:footnote w:type="separator" w:id="-1">
     <w:p>
       <w:pPr>
@@ -2134,7 +2084,7 @@
 </file>
 
 <file path=word/numbering.xml><?xml version="1.0" encoding="utf-8"?>
-<w:numbering xmlns:wpc="http://schemas.microsoft.com/office/word/2010/wordprocessingCanvas" xmlns:cx="http://schemas.microsoft.com/office/drawing/2014/chartex" xmlns:cx1="http://schemas.microsoft.com/office/drawing/2015/9/8/chartex" xmlns:cx2="http://schemas.microsoft.com/office/drawing/2015/10/21/chartex" xmlns:cx3="http://schemas.microsoft.com/office/drawing/2016/5/9/chartex" xmlns:cx4="http://schemas.microsoft.com/office/drawing/2016/5/10/chartex" xmlns:cx5="http://schemas.microsoft.com/office/drawing/2016/5/11/chartex" xmlns:cx6="http://schemas.microsoft.com/office/drawing/2016/5/12/chartex" xmlns:cx7="http://schemas.microsoft.com/office/drawing/2016/5/13/chartex" xmlns:cx8="http://schemas.microsoft.com/office/drawing/2016/5/14/chartex" xmlns:mc="http://schemas.openxmlformats.org/markup-compatibility/2006" xmlns:aink="http://schemas.microsoft.com/office/drawing/2016/ink" xmlns:am3d="http://schemas.microsoft.com/office/drawing/2017/model3d" xmlns:o="urn:schemas-microsoft-com:office:office" xmlns:r="http://schemas.openxmlformats.org/officeDocument/2006/relationships" xmlns:m="http://schemas.openxmlformats.org/officeDocument/2006/math" xmlns:v="urn:schemas-microsoft-com:vml" xmlns:wp14="http://schemas.microsoft.com/office/word/2010/wordprocessingDrawing" xmlns:wp="http://schemas.openxmlformats.org/drawingml/2006/wordprocessingDrawing" xmlns:w10="urn:schemas-microsoft-com:office:word" xmlns:w="http://schemas.openxmlformats.org/wordprocessingml/2006/main" xmlns:w14="http://schemas.microsoft.com/office/word/2010/wordml" xmlns:w15="http://schemas.microsoft.com/office/word/2012/wordml" xmlns:w16cid="http://schemas.microsoft.com/office/word/2016/wordml/cid" xmlns:w16se="http://schemas.microsoft.com/office/word/2015/wordml/symex" xmlns:wpg="http://schemas.microsoft.com/office/word/2010/wordprocessingGroup" xmlns:wpi="http://schemas.microsoft.com/office/word/2010/wordprocessingInk" xmlns:wne="http://schemas.microsoft.com/office/word/2006/wordml" xmlns:wps="http://schemas.microsoft.com/office/word/2010/wordprocessingShape" mc:Ignorable="w14 w15 w16se w16cid wp14">
+<w:numbering xmlns:wpc="http://schemas.microsoft.com/office/word/2010/wordprocessingCanvas" xmlns:cx="http://schemas.microsoft.com/office/drawing/2014/chartex" xmlns:cx1="http://schemas.microsoft.com/office/drawing/2015/9/8/chartex" xmlns:cx2="http://schemas.microsoft.com/office/drawing/2015/10/21/chartex" xmlns:cx3="http://schemas.microsoft.com/office/drawing/2016/5/9/chartex" xmlns:cx4="http://schemas.microsoft.com/office/drawing/2016/5/10/chartex" xmlns:cx5="http://schemas.microsoft.com/office/drawing/2016/5/11/chartex" xmlns:cx6="http://schemas.microsoft.com/office/drawing/2016/5/12/chartex" xmlns:cx7="http://schemas.microsoft.com/office/drawing/2016/5/13/chartex" xmlns:cx8="http://schemas.microsoft.com/office/drawing/2016/5/14/chartex" xmlns:mc="http://schemas.openxmlformats.org/markup-compatibility/2006" xmlns:aink="http://schemas.microsoft.com/office/drawing/2016/ink" xmlns:am3d="http://schemas.microsoft.com/office/drawing/2017/model3d" xmlns:o="urn:schemas-microsoft-com:office:office" xmlns:oel="http://schemas.microsoft.com/office/2019/extlst" xmlns:r="http://schemas.openxmlformats.org/officeDocument/2006/relationships" xmlns:m="http://schemas.openxmlformats.org/officeDocument/2006/math" xmlns:v="urn:schemas-microsoft-com:vml" xmlns:wp14="http://schemas.microsoft.com/office/word/2010/wordprocessingDrawing" xmlns:wp="http://schemas.openxmlformats.org/drawingml/2006/wordprocessingDrawing" xmlns:w10="urn:schemas-microsoft-com:office:word" xmlns:w="http://schemas.openxmlformats.org/wordprocessingml/2006/main" xmlns:w14="http://schemas.microsoft.com/office/word/2010/wordml" xmlns:w15="http://schemas.microsoft.com/office/word/2012/wordml" xmlns:w16cex="http://schemas.microsoft.com/office/word/2018/wordml/cex" xmlns:w16cid="http://schemas.microsoft.com/office/word/2016/wordml/cid" xmlns:w16="http://schemas.microsoft.com/office/word/2018/wordml" xmlns:w16sdtdh="http://schemas.microsoft.com/office/word/2020/wordml/sdtdatahash" xmlns:w16se="http://schemas.microsoft.com/office/word/2015/wordml/symex" xmlns:wpg="http://schemas.microsoft.com/office/word/2010/wordprocessingGroup" xmlns:wpi="http://schemas.microsoft.com/office/word/2010/wordprocessingInk" xmlns:wne="http://schemas.microsoft.com/office/word/2006/wordml" xmlns:wps="http://schemas.microsoft.com/office/word/2010/wordprocessingShape" mc:Ignorable="w14 w15 w16se w16cid w16 w16cex w16sdtdh wp14">
   <w:abstractNum w:abstractNumId="0" w15:restartNumberingAfterBreak="0">
     <w:nsid w:val="0D26149A"/>
     <w:multiLevelType w:val="hybridMultilevel"/>
@@ -2247,14 +2197,14 @@
       </w:rPr>
     </w:lvl>
   </w:abstractNum>
-  <w:num w:numId="1">
+  <w:num w:numId="1" w16cid:durableId="1088648527">
     <w:abstractNumId w:val="0"/>
   </w:num>
 </w:numbering>
 </file>
 
 <file path=word/styles.xml><?xml version="1.0" encoding="utf-8"?>
-<w:styles xmlns:mc="http://schemas.openxmlformats.org/markup-compatibility/2006" xmlns:r="http://schemas.openxmlformats.org/officeDocument/2006/relationships" xmlns:w="http://schemas.openxmlformats.org/wordprocessingml/2006/main" xmlns:w14="http://schemas.microsoft.com/office/word/2010/wordml" xmlns:w15="http://schemas.microsoft.com/office/word/2012/wordml" xmlns:w16cid="http://schemas.microsoft.com/office/word/2016/wordml/cid" xmlns:w16se="http://schemas.microsoft.com/office/word/2015/wordml/symex" mc:Ignorable="w14 w15 w16se w16cid">
+<w:styles xmlns:mc="http://schemas.openxmlformats.org/markup-compatibility/2006" xmlns:r="http://schemas.openxmlformats.org/officeDocument/2006/relationships" xmlns:w="http://schemas.openxmlformats.org/wordprocessingml/2006/main" xmlns:w14="http://schemas.microsoft.com/office/word/2010/wordml" xmlns:w15="http://schemas.microsoft.com/office/word/2012/wordml" xmlns:w16cex="http://schemas.microsoft.com/office/word/2018/wordml/cex" xmlns:w16cid="http://schemas.microsoft.com/office/word/2016/wordml/cid" xmlns:w16="http://schemas.microsoft.com/office/word/2018/wordml" xmlns:w16sdtdh="http://schemas.microsoft.com/office/word/2020/wordml/sdtdatahash" xmlns:w16se="http://schemas.microsoft.com/office/word/2015/wordml/symex" mc:Ignorable="w14 w15 w16se w16cid w16 w16cex w16sdtdh">
   <w:docDefaults>
     <w:rPrDefault>
       <w:rPr>
@@ -2270,7 +2220,7 @@
       </w:pPr>
     </w:pPrDefault>
   </w:docDefaults>
-  <w:latentStyles w:defLockedState="0" w:defUIPriority="99" w:defSemiHidden="0" w:defUnhideWhenUsed="0" w:defQFormat="0" w:count="375">
+  <w:latentStyles w:defLockedState="0" w:defUIPriority="99" w:defSemiHidden="0" w:defUnhideWhenUsed="0" w:defQFormat="0" w:count="376">
     <w:lsdException w:name="Normal" w:uiPriority="0" w:qFormat="1"/>
     <w:lsdException w:name="heading 1" w:uiPriority="9" w:qFormat="1"/>
     <w:lsdException w:name="heading 2" w:semiHidden="1" w:uiPriority="9" w:unhideWhenUsed="1" w:qFormat="1"/>
@@ -2376,7 +2326,6 @@
     <w:lsdException w:name="HTML Sample" w:semiHidden="1" w:unhideWhenUsed="1"/>
     <w:lsdException w:name="HTML Typewriter" w:semiHidden="1" w:unhideWhenUsed="1"/>
     <w:lsdException w:name="HTML Variable" w:semiHidden="1" w:unhideWhenUsed="1"/>
-    <w:lsdException w:name="Normal Table" w:semiHidden="1" w:unhideWhenUsed="1"/>
     <w:lsdException w:name="annotation subject" w:semiHidden="1" w:unhideWhenUsed="1"/>
     <w:lsdException w:name="No List" w:semiHidden="1" w:unhideWhenUsed="1"/>
     <w:lsdException w:name="Outline List 1" w:semiHidden="1" w:unhideWhenUsed="1"/>
@@ -2423,10 +2372,8 @@
     <w:lsdException w:name="Table Subtle 2" w:semiHidden="1" w:unhideWhenUsed="1"/>
     <w:lsdException w:name="Table Web 1" w:semiHidden="1" w:unhideWhenUsed="1"/>
     <w:lsdException w:name="Table Web 2" w:semiHidden="1" w:unhideWhenUsed="1"/>
-    <w:lsdException w:name="Table Web 3" w:semiHidden="1" w:unhideWhenUsed="1"/>
     <w:lsdException w:name="Balloon Text" w:semiHidden="1" w:unhideWhenUsed="1"/>
     <w:lsdException w:name="Table Grid" w:uiPriority="39"/>
-    <w:lsdException w:name="Table Theme" w:semiHidden="1" w:unhideWhenUsed="1"/>
     <w:lsdException w:name="Placeholder Text" w:semiHidden="1"/>
     <w:lsdException w:name="No Spacing" w:uiPriority="1" w:qFormat="1"/>
     <w:lsdException w:name="Light Shading" w:uiPriority="60"/>
@@ -2646,6 +2593,7 @@
     <w:lsdException w:name="Smart Hyperlink" w:semiHidden="1" w:unhideWhenUsed="1"/>
     <w:lsdException w:name="Hashtag" w:semiHidden="1" w:unhideWhenUsed="1"/>
     <w:lsdException w:name="Unresolved Mention" w:semiHidden="1" w:unhideWhenUsed="1"/>
+    <w:lsdException w:name="Smart Link" w:semiHidden="1" w:unhideWhenUsed="1"/>
   </w:latentStyles>
   <w:style w:type="paragraph" w:default="1" w:styleId="Normal">
     <w:name w:val="Normal"/>

</xml_diff>

<commit_message>
prototype 2 working on build, not on editor, pause menu disappeared
</commit_message>
<xml_diff>
--- a/Writing/Reports/Final Deliverable.docx
+++ b/Writing/Reports/Final Deliverable.docx
@@ -801,7 +801,7 @@
             <w:rPr>
               <w:rFonts w:eastAsiaTheme="minorEastAsia"/>
               <w:noProof/>
-              <w:lang w:val="en-US"/>
+              <w:lang w:eastAsia="en-GB"/>
             </w:rPr>
           </w:pPr>
           <w:r>
@@ -813,7 +813,7 @@
           <w:r>
             <w:fldChar w:fldCharType="separate"/>
           </w:r>
-          <w:hyperlink w:anchor="_Toc100587083" w:history="1">
+          <w:hyperlink w:anchor="_Toc103801283" w:history="1">
             <w:r>
               <w:rPr>
                 <w:rStyle w:val="Hyperlink"/>
@@ -840,7 +840,7 @@
                 <w:noProof/>
                 <w:webHidden/>
               </w:rPr>
-              <w:instrText xml:space="preserve"> PAGEREF _Toc100587083 \h </w:instrText>
+              <w:instrText xml:space="preserve"> PAGEREF _Toc103801283 \h </w:instrText>
             </w:r>
             <w:r>
               <w:rPr>
@@ -880,10 +880,10 @@
             <w:rPr>
               <w:rFonts w:eastAsiaTheme="minorEastAsia"/>
               <w:noProof/>
-              <w:lang w:val="en-US"/>
+              <w:lang w:eastAsia="en-GB"/>
             </w:rPr>
           </w:pPr>
-          <w:hyperlink w:anchor="_Toc100587084" w:history="1">
+          <w:hyperlink w:anchor="_Toc103801284" w:history="1">
             <w:r>
               <w:rPr>
                 <w:rStyle w:val="Hyperlink"/>
@@ -910,7 +910,77 @@
                 <w:noProof/>
                 <w:webHidden/>
               </w:rPr>
-              <w:instrText xml:space="preserve"> PAGEREF _Toc100587084 \h </w:instrText>
+              <w:instrText xml:space="preserve"> PAGEREF _Toc103801284 \h </w:instrText>
+            </w:r>
+            <w:r>
+              <w:rPr>
+                <w:noProof/>
+                <w:webHidden/>
+              </w:rPr>
+            </w:r>
+            <w:r>
+              <w:rPr>
+                <w:noProof/>
+                <w:webHidden/>
+              </w:rPr>
+              <w:fldChar w:fldCharType="separate"/>
+            </w:r>
+            <w:r>
+              <w:rPr>
+                <w:noProof/>
+                <w:webHidden/>
+              </w:rPr>
+              <w:t>3</w:t>
+            </w:r>
+            <w:r>
+              <w:rPr>
+                <w:noProof/>
+                <w:webHidden/>
+              </w:rPr>
+              <w:fldChar w:fldCharType="end"/>
+            </w:r>
+          </w:hyperlink>
+        </w:p>
+        <w:p>
+          <w:pPr>
+            <w:pStyle w:val="TOC2"/>
+            <w:tabs>
+              <w:tab w:val="right" w:leader="dot" w:pos="9350"/>
+            </w:tabs>
+            <w:rPr>
+              <w:rFonts w:cstheme="minorBidi"/>
+              <w:noProof/>
+              <w:lang w:val="en-GB" w:eastAsia="en-GB"/>
+            </w:rPr>
+          </w:pPr>
+          <w:hyperlink w:anchor="_Toc103801285" w:history="1">
+            <w:r>
+              <w:rPr>
+                <w:rStyle w:val="Hyperlink"/>
+                <w:noProof/>
+              </w:rPr>
+              <w:t>Background</w:t>
+            </w:r>
+            <w:r>
+              <w:rPr>
+                <w:noProof/>
+                <w:webHidden/>
+              </w:rPr>
+              <w:tab/>
+            </w:r>
+            <w:r>
+              <w:rPr>
+                <w:noProof/>
+                <w:webHidden/>
+              </w:rPr>
+              <w:fldChar w:fldCharType="begin"/>
+            </w:r>
+            <w:r>
+              <w:rPr>
+                <w:noProof/>
+                <w:webHidden/>
+              </w:rPr>
+              <w:instrText xml:space="preserve"> PAGEREF _Toc103801285 \h </w:instrText>
             </w:r>
             <w:r>
               <w:rPr>
@@ -950,10 +1020,10 @@
             <w:rPr>
               <w:rFonts w:eastAsiaTheme="minorEastAsia"/>
               <w:noProof/>
-              <w:lang w:val="en-US"/>
+              <w:lang w:eastAsia="en-GB"/>
             </w:rPr>
           </w:pPr>
-          <w:hyperlink w:anchor="_Toc100587085" w:history="1">
+          <w:hyperlink w:anchor="_Toc103801286" w:history="1">
             <w:r>
               <w:rPr>
                 <w:rStyle w:val="Hyperlink"/>
@@ -980,7 +1050,7 @@
                 <w:noProof/>
                 <w:webHidden/>
               </w:rPr>
-              <w:instrText xml:space="preserve"> PAGEREF _Toc100587085 \h </w:instrText>
+              <w:instrText xml:space="preserve"> PAGEREF _Toc103801286 \h </w:instrText>
             </w:r>
             <w:r>
               <w:rPr>
@@ -1020,15 +1090,16 @@
             <w:rPr>
               <w:rFonts w:cstheme="minorBidi"/>
               <w:noProof/>
+              <w:lang w:val="en-GB" w:eastAsia="en-GB"/>
             </w:rPr>
           </w:pPr>
-          <w:hyperlink w:anchor="_Toc100587086" w:history="1">
+          <w:hyperlink w:anchor="_Toc103801287" w:history="1">
             <w:r>
               <w:rPr>
                 <w:rStyle w:val="Hyperlink"/>
                 <w:noProof/>
               </w:rPr>
-              <w:t>Analysis of Requirements</w:t>
+              <w:t>Development Cycle</w:t>
             </w:r>
             <w:r>
               <w:rPr>
@@ -1049,7 +1120,7 @@
                 <w:noProof/>
                 <w:webHidden/>
               </w:rPr>
-              <w:instrText xml:space="preserve"> PAGEREF _Toc100587086 \h </w:instrText>
+              <w:instrText xml:space="preserve"> PAGEREF _Toc103801287 \h </w:instrText>
             </w:r>
             <w:r>
               <w:rPr>
@@ -1089,15 +1160,16 @@
             <w:rPr>
               <w:rFonts w:cstheme="minorBidi"/>
               <w:noProof/>
+              <w:lang w:val="en-GB" w:eastAsia="en-GB"/>
             </w:rPr>
           </w:pPr>
-          <w:hyperlink w:anchor="_Toc100587087" w:history="1">
+          <w:hyperlink w:anchor="_Toc103801288" w:history="1">
             <w:r>
               <w:rPr>
                 <w:rStyle w:val="Hyperlink"/>
                 <w:noProof/>
               </w:rPr>
-              <w:t>Design Considerations</w:t>
+              <w:t>Basic Functionality</w:t>
             </w:r>
             <w:r>
               <w:rPr>
@@ -1118,7 +1190,7 @@
                 <w:noProof/>
                 <w:webHidden/>
               </w:rPr>
-              <w:instrText xml:space="preserve"> PAGEREF _Toc100587087 \h </w:instrText>
+              <w:instrText xml:space="preserve"> PAGEREF _Toc103801288 \h </w:instrText>
             </w:r>
             <w:r>
               <w:rPr>
@@ -1158,15 +1230,16 @@
             <w:rPr>
               <w:rFonts w:cstheme="minorBidi"/>
               <w:noProof/>
+              <w:lang w:val="en-GB" w:eastAsia="en-GB"/>
             </w:rPr>
           </w:pPr>
-          <w:hyperlink w:anchor="_Toc100587088" w:history="1">
+          <w:hyperlink w:anchor="_Toc103801289" w:history="1">
             <w:r>
               <w:rPr>
                 <w:rStyle w:val="Hyperlink"/>
                 <w:noProof/>
               </w:rPr>
-              <w:t>Implementation</w:t>
+              <w:t>System Design</w:t>
             </w:r>
             <w:r>
               <w:rPr>
@@ -1187,7 +1260,217 @@
                 <w:noProof/>
                 <w:webHidden/>
               </w:rPr>
-              <w:instrText xml:space="preserve"> PAGEREF _Toc100587088 \h </w:instrText>
+              <w:instrText xml:space="preserve"> PAGEREF _Toc103801289 \h </w:instrText>
+            </w:r>
+            <w:r>
+              <w:rPr>
+                <w:noProof/>
+                <w:webHidden/>
+              </w:rPr>
+            </w:r>
+            <w:r>
+              <w:rPr>
+                <w:noProof/>
+                <w:webHidden/>
+              </w:rPr>
+              <w:fldChar w:fldCharType="separate"/>
+            </w:r>
+            <w:r>
+              <w:rPr>
+                <w:noProof/>
+                <w:webHidden/>
+              </w:rPr>
+              <w:t>3</w:t>
+            </w:r>
+            <w:r>
+              <w:rPr>
+                <w:noProof/>
+                <w:webHidden/>
+              </w:rPr>
+              <w:fldChar w:fldCharType="end"/>
+            </w:r>
+          </w:hyperlink>
+        </w:p>
+        <w:p>
+          <w:pPr>
+            <w:pStyle w:val="TOC2"/>
+            <w:tabs>
+              <w:tab w:val="right" w:leader="dot" w:pos="9350"/>
+            </w:tabs>
+            <w:rPr>
+              <w:rFonts w:cstheme="minorBidi"/>
+              <w:noProof/>
+              <w:lang w:val="en-GB" w:eastAsia="en-GB"/>
+            </w:rPr>
+          </w:pPr>
+          <w:hyperlink w:anchor="_Toc103801290" w:history="1">
+            <w:r>
+              <w:rPr>
+                <w:rStyle w:val="Hyperlink"/>
+                <w:noProof/>
+              </w:rPr>
+              <w:t>Underlying Data Structures &amp; Algorithms</w:t>
+            </w:r>
+            <w:r>
+              <w:rPr>
+                <w:noProof/>
+                <w:webHidden/>
+              </w:rPr>
+              <w:tab/>
+            </w:r>
+            <w:r>
+              <w:rPr>
+                <w:noProof/>
+                <w:webHidden/>
+              </w:rPr>
+              <w:fldChar w:fldCharType="begin"/>
+            </w:r>
+            <w:r>
+              <w:rPr>
+                <w:noProof/>
+                <w:webHidden/>
+              </w:rPr>
+              <w:instrText xml:space="preserve"> PAGEREF _Toc103801290 \h </w:instrText>
+            </w:r>
+            <w:r>
+              <w:rPr>
+                <w:noProof/>
+                <w:webHidden/>
+              </w:rPr>
+            </w:r>
+            <w:r>
+              <w:rPr>
+                <w:noProof/>
+                <w:webHidden/>
+              </w:rPr>
+              <w:fldChar w:fldCharType="separate"/>
+            </w:r>
+            <w:r>
+              <w:rPr>
+                <w:noProof/>
+                <w:webHidden/>
+              </w:rPr>
+              <w:t>3</w:t>
+            </w:r>
+            <w:r>
+              <w:rPr>
+                <w:noProof/>
+                <w:webHidden/>
+              </w:rPr>
+              <w:fldChar w:fldCharType="end"/>
+            </w:r>
+          </w:hyperlink>
+        </w:p>
+        <w:p>
+          <w:pPr>
+            <w:pStyle w:val="TOC2"/>
+            <w:tabs>
+              <w:tab w:val="right" w:leader="dot" w:pos="9350"/>
+            </w:tabs>
+            <w:rPr>
+              <w:rFonts w:cstheme="minorBidi"/>
+              <w:noProof/>
+              <w:lang w:val="en-GB" w:eastAsia="en-GB"/>
+            </w:rPr>
+          </w:pPr>
+          <w:hyperlink w:anchor="_Toc103801291" w:history="1">
+            <w:r>
+              <w:rPr>
+                <w:rStyle w:val="Hyperlink"/>
+                <w:noProof/>
+              </w:rPr>
+              <w:t>User Interface</w:t>
+            </w:r>
+            <w:r>
+              <w:rPr>
+                <w:noProof/>
+                <w:webHidden/>
+              </w:rPr>
+              <w:tab/>
+            </w:r>
+            <w:r>
+              <w:rPr>
+                <w:noProof/>
+                <w:webHidden/>
+              </w:rPr>
+              <w:fldChar w:fldCharType="begin"/>
+            </w:r>
+            <w:r>
+              <w:rPr>
+                <w:noProof/>
+                <w:webHidden/>
+              </w:rPr>
+              <w:instrText xml:space="preserve"> PAGEREF _Toc103801291 \h </w:instrText>
+            </w:r>
+            <w:r>
+              <w:rPr>
+                <w:noProof/>
+                <w:webHidden/>
+              </w:rPr>
+            </w:r>
+            <w:r>
+              <w:rPr>
+                <w:noProof/>
+                <w:webHidden/>
+              </w:rPr>
+              <w:fldChar w:fldCharType="separate"/>
+            </w:r>
+            <w:r>
+              <w:rPr>
+                <w:noProof/>
+                <w:webHidden/>
+              </w:rPr>
+              <w:t>3</w:t>
+            </w:r>
+            <w:r>
+              <w:rPr>
+                <w:noProof/>
+                <w:webHidden/>
+              </w:rPr>
+              <w:fldChar w:fldCharType="end"/>
+            </w:r>
+          </w:hyperlink>
+        </w:p>
+        <w:p>
+          <w:pPr>
+            <w:pStyle w:val="TOC2"/>
+            <w:tabs>
+              <w:tab w:val="right" w:leader="dot" w:pos="9350"/>
+            </w:tabs>
+            <w:rPr>
+              <w:rFonts w:cstheme="minorBidi"/>
+              <w:noProof/>
+              <w:lang w:val="en-GB" w:eastAsia="en-GB"/>
+            </w:rPr>
+          </w:pPr>
+          <w:hyperlink w:anchor="_Toc103801292" w:history="1">
+            <w:r>
+              <w:rPr>
+                <w:rStyle w:val="Hyperlink"/>
+                <w:noProof/>
+              </w:rPr>
+              <w:t>Testing</w:t>
+            </w:r>
+            <w:r>
+              <w:rPr>
+                <w:noProof/>
+                <w:webHidden/>
+              </w:rPr>
+              <w:tab/>
+            </w:r>
+            <w:r>
+              <w:rPr>
+                <w:noProof/>
+                <w:webHidden/>
+              </w:rPr>
+              <w:fldChar w:fldCharType="begin"/>
+            </w:r>
+            <w:r>
+              <w:rPr>
+                <w:noProof/>
+                <w:webHidden/>
+              </w:rPr>
+              <w:instrText xml:space="preserve"> PAGEREF _Toc103801292 \h </w:instrText>
             </w:r>
             <w:r>
               <w:rPr>
@@ -1227,10 +1510,10 @@
             <w:rPr>
               <w:rFonts w:eastAsiaTheme="minorEastAsia"/>
               <w:noProof/>
-              <w:lang w:val="en-US"/>
+              <w:lang w:eastAsia="en-GB"/>
             </w:rPr>
           </w:pPr>
-          <w:hyperlink w:anchor="_Toc100587089" w:history="1">
+          <w:hyperlink w:anchor="_Toc103801293" w:history="1">
             <w:r>
               <w:rPr>
                 <w:rStyle w:val="Hyperlink"/>
@@ -1257,7 +1540,7 @@
                 <w:noProof/>
                 <w:webHidden/>
               </w:rPr>
-              <w:instrText xml:space="preserve"> PAGEREF _Toc100587089 \h </w:instrText>
+              <w:instrText xml:space="preserve"> PAGEREF _Toc103801293 \h </w:instrText>
             </w:r>
             <w:r>
               <w:rPr>
@@ -1297,9 +1580,10 @@
             <w:rPr>
               <w:rFonts w:cstheme="minorBidi"/>
               <w:noProof/>
+              <w:lang w:val="en-GB" w:eastAsia="en-GB"/>
             </w:rPr>
           </w:pPr>
-          <w:hyperlink w:anchor="_Toc100587090" w:history="1">
+          <w:hyperlink w:anchor="_Toc103801294" w:history="1">
             <w:r>
               <w:rPr>
                 <w:rStyle w:val="Hyperlink"/>
@@ -1326,7 +1610,7 @@
                 <w:noProof/>
                 <w:webHidden/>
               </w:rPr>
-              <w:instrText xml:space="preserve"> PAGEREF _Toc100587090 \h </w:instrText>
+              <w:instrText xml:space="preserve"> PAGEREF _Toc103801294 \h </w:instrText>
             </w:r>
             <w:r>
               <w:rPr>
@@ -1366,9 +1650,10 @@
             <w:rPr>
               <w:rFonts w:cstheme="minorBidi"/>
               <w:noProof/>
+              <w:lang w:val="en-GB" w:eastAsia="en-GB"/>
             </w:rPr>
           </w:pPr>
-          <w:hyperlink w:anchor="_Toc100587091" w:history="1">
+          <w:hyperlink w:anchor="_Toc103801295" w:history="1">
             <w:r>
               <w:rPr>
                 <w:rStyle w:val="Hyperlink"/>
@@ -1395,7 +1680,7 @@
                 <w:noProof/>
                 <w:webHidden/>
               </w:rPr>
-              <w:instrText xml:space="preserve"> PAGEREF _Toc100587091 \h </w:instrText>
+              <w:instrText xml:space="preserve"> PAGEREF _Toc103801295 \h </w:instrText>
             </w:r>
             <w:r>
               <w:rPr>
@@ -1435,9 +1720,10 @@
             <w:rPr>
               <w:rFonts w:cstheme="minorBidi"/>
               <w:noProof/>
+              <w:lang w:val="en-GB" w:eastAsia="en-GB"/>
             </w:rPr>
           </w:pPr>
-          <w:hyperlink w:anchor="_Toc100587092" w:history="1">
+          <w:hyperlink w:anchor="_Toc103801296" w:history="1">
             <w:r>
               <w:rPr>
                 <w:rStyle w:val="Hyperlink"/>
@@ -1464,7 +1750,7 @@
                 <w:noProof/>
                 <w:webHidden/>
               </w:rPr>
-              <w:instrText xml:space="preserve"> PAGEREF _Toc100587092 \h </w:instrText>
+              <w:instrText xml:space="preserve"> PAGEREF _Toc103801296 \h </w:instrText>
             </w:r>
             <w:r>
               <w:rPr>
@@ -1504,9 +1790,10 @@
             <w:rPr>
               <w:rFonts w:cstheme="minorBidi"/>
               <w:noProof/>
+              <w:lang w:val="en-GB" w:eastAsia="en-GB"/>
             </w:rPr>
           </w:pPr>
-          <w:hyperlink w:anchor="_Toc100587093" w:history="1">
+          <w:hyperlink w:anchor="_Toc103801297" w:history="1">
             <w:r>
               <w:rPr>
                 <w:rStyle w:val="Hyperlink"/>
@@ -1533,7 +1820,7 @@
                 <w:noProof/>
                 <w:webHidden/>
               </w:rPr>
-              <w:instrText xml:space="preserve"> PAGEREF _Toc100587093 \h </w:instrText>
+              <w:instrText xml:space="preserve"> PAGEREF _Toc103801297 \h </w:instrText>
             </w:r>
             <w:r>
               <w:rPr>
@@ -1553,7 +1840,7 @@
                 <w:noProof/>
                 <w:webHidden/>
               </w:rPr>
-              <w:t>5</w:t>
+              <w:t>4</w:t>
             </w:r>
             <w:r>
               <w:rPr>
@@ -1612,15 +1899,11 @@
     <w:p/>
     <w:p/>
     <w:p/>
-    <w:p/>
-    <w:p/>
-    <w:p/>
-    <w:p/>
     <w:p>
       <w:pPr>
         <w:pStyle w:val="Heading1"/>
       </w:pPr>
-      <w:bookmarkStart w:id="0" w:name="_Toc100587083"/>
+      <w:bookmarkStart w:id="0" w:name="_Toc103801283"/>
       <w:r>
         <w:lastRenderedPageBreak/>
         <w:t>Acknowledgements</w:t>
@@ -1628,6 +1911,11 @@
       <w:bookmarkEnd w:id="0"/>
       <w:r>
         <w:t xml:space="preserve"> </w:t>
+      </w:r>
+    </w:p>
+    <w:p>
+      <w:r>
+        <w:t>To begin this project report, I would like to give thanks to people who helped me along the development process</w:t>
       </w:r>
     </w:p>
     <w:p/>
@@ -1635,7 +1923,7 @@
       <w:pPr>
         <w:pStyle w:val="Heading1"/>
       </w:pPr>
-      <w:bookmarkStart w:id="1" w:name="_Toc100587084"/>
+      <w:bookmarkStart w:id="1" w:name="_Toc103801284"/>
       <w:r>
         <w:t>Introduction</w:t>
       </w:r>
@@ -1686,9 +1974,11 @@
       <w:pPr>
         <w:pStyle w:val="Heading2"/>
       </w:pPr>
+      <w:bookmarkStart w:id="2" w:name="_Toc103801285"/>
       <w:r>
         <w:t>Background</w:t>
       </w:r>
+      <w:bookmarkEnd w:id="2"/>
     </w:p>
     <w:p>
       <w:r>
@@ -1702,26 +1992,31 @@
       <w:pPr>
         <w:pStyle w:val="Heading1"/>
       </w:pPr>
-      <w:bookmarkStart w:id="2" w:name="_Toc100587085"/>
     </w:p>
     <w:p>
       <w:pPr>
         <w:pStyle w:val="Heading1"/>
       </w:pPr>
+      <w:bookmarkStart w:id="3" w:name="_Toc103801286"/>
       <w:r>
         <w:t xml:space="preserve">Main </w:t>
       </w:r>
       <w:r>
         <w:t>Body</w:t>
       </w:r>
-      <w:bookmarkEnd w:id="2"/>
+      <w:bookmarkEnd w:id="3"/>
     </w:p>
     <w:p>
       <w:pPr>
         <w:pStyle w:val="Heading2"/>
       </w:pPr>
-      <w:r>
-        <w:t xml:space="preserve">Development Cycle </w:t>
+      <w:bookmarkStart w:id="4" w:name="_Toc103801287"/>
+      <w:r>
+        <w:t>Development Cycle</w:t>
+      </w:r>
+      <w:bookmarkEnd w:id="4"/>
+      <w:r>
+        <w:t xml:space="preserve"> </w:t>
       </w:r>
     </w:p>
     <w:p/>
@@ -1729,26 +2024,35 @@
       <w:pPr>
         <w:pStyle w:val="Heading2"/>
       </w:pPr>
+      <w:bookmarkStart w:id="5" w:name="_Toc103801288"/>
       <w:r>
         <w:t>Basic Functionality</w:t>
       </w:r>
+      <w:bookmarkEnd w:id="5"/>
     </w:p>
     <w:p/>
     <w:p>
       <w:pPr>
         <w:pStyle w:val="Heading2"/>
       </w:pPr>
+      <w:bookmarkStart w:id="6" w:name="_Toc103801289"/>
       <w:r>
         <w:t>System Design</w:t>
       </w:r>
+      <w:bookmarkEnd w:id="6"/>
     </w:p>
     <w:p/>
     <w:p>
       <w:pPr>
         <w:pStyle w:val="Heading2"/>
       </w:pPr>
-      <w:r>
-        <w:t xml:space="preserve">Underlying Data Structures &amp; Algorithms </w:t>
+      <w:bookmarkStart w:id="7" w:name="_Toc103801290"/>
+      <w:r>
+        <w:t>Underlying Data Structures &amp; Algorithms</w:t>
+      </w:r>
+      <w:bookmarkEnd w:id="7"/>
+      <w:r>
+        <w:t xml:space="preserve"> </w:t>
       </w:r>
     </w:p>
     <w:p/>
@@ -1756,42 +2060,55 @@
       <w:pPr>
         <w:pStyle w:val="Heading2"/>
       </w:pPr>
+      <w:bookmarkStart w:id="8" w:name="_Toc103801291"/>
       <w:r>
         <w:t>User Interface</w:t>
       </w:r>
+      <w:bookmarkEnd w:id="8"/>
     </w:p>
     <w:p/>
     <w:p>
       <w:pPr>
         <w:pStyle w:val="Heading2"/>
       </w:pPr>
-      <w:bookmarkStart w:id="3" w:name="_Toc100587089"/>
+      <w:bookmarkStart w:id="9" w:name="_Toc103801292"/>
+      <w:r>
+        <w:t xml:space="preserve">Known Issues </w:t>
+      </w:r>
+    </w:p>
+    <w:p/>
+    <w:p>
+      <w:pPr>
+        <w:pStyle w:val="Heading2"/>
+      </w:pPr>
       <w:r>
         <w:lastRenderedPageBreak/>
         <w:t>Testing</w:t>
       </w:r>
+      <w:bookmarkEnd w:id="9"/>
     </w:p>
     <w:p>
       <w:pPr>
         <w:pStyle w:val="Heading1"/>
       </w:pPr>
+      <w:bookmarkStart w:id="10" w:name="_Toc103801293"/>
       <w:r>
         <w:t xml:space="preserve">Critical </w:t>
       </w:r>
       <w:r>
         <w:t>Evaluation</w:t>
       </w:r>
-      <w:bookmarkEnd w:id="3"/>
+      <w:bookmarkEnd w:id="10"/>
     </w:p>
     <w:p>
       <w:pPr>
         <w:pStyle w:val="Heading2"/>
       </w:pPr>
-      <w:bookmarkStart w:id="4" w:name="_Toc100587090"/>
+      <w:bookmarkStart w:id="11" w:name="_Toc103801294"/>
       <w:r>
         <w:t>Project Evaluation</w:t>
       </w:r>
-      <w:bookmarkEnd w:id="4"/>
+      <w:bookmarkEnd w:id="11"/>
     </w:p>
     <w:p>
       <w:r>
@@ -1818,11 +2135,11 @@
       <w:pPr>
         <w:pStyle w:val="Heading2"/>
       </w:pPr>
-      <w:bookmarkStart w:id="5" w:name="_Toc100587091"/>
+      <w:bookmarkStart w:id="12" w:name="_Toc103801295"/>
       <w:r>
         <w:t>Evaluation of your approach</w:t>
       </w:r>
-      <w:bookmarkEnd w:id="5"/>
+      <w:bookmarkEnd w:id="12"/>
     </w:p>
     <w:p>
       <w:r>
@@ -1860,11 +2177,11 @@
       <w:pPr>
         <w:pStyle w:val="Heading2"/>
       </w:pPr>
-      <w:bookmarkStart w:id="6" w:name="_Toc100587092"/>
+      <w:bookmarkStart w:id="13" w:name="_Toc103801296"/>
       <w:r>
         <w:t>Evaluation of tools used:</w:t>
       </w:r>
-      <w:bookmarkEnd w:id="6"/>
+      <w:bookmarkEnd w:id="13"/>
     </w:p>
     <w:p>
       <w:r>
@@ -1881,15 +2198,29 @@
       <w:pPr>
         <w:pStyle w:val="Heading2"/>
       </w:pPr>
-      <w:bookmarkStart w:id="7" w:name="_Toc100587093"/>
+      <w:bookmarkStart w:id="14" w:name="_Toc103801297"/>
       <w:r>
         <w:t>Final paragraph</w:t>
       </w:r>
-      <w:bookmarkEnd w:id="7"/>
+      <w:bookmarkEnd w:id="14"/>
     </w:p>
     <w:p>
       <w:r>
         <w:t>-end on a positive note</w:t>
+      </w:r>
+    </w:p>
+    <w:p/>
+    <w:p>
+      <w:pPr>
+        <w:pStyle w:val="Heading1"/>
+      </w:pPr>
+      <w:r>
+        <w:t>References</w:t>
+      </w:r>
+    </w:p>
+    <w:p>
+      <w:r>
+        <w:t>https://www.piskelapp.com/</w:t>
       </w:r>
     </w:p>
     <w:sectPr>

</xml_diff>

<commit_message>
little changes and report update
</commit_message>
<xml_diff>
--- a/Writing/Reports/Final Deliverable.docx
+++ b/Writing/Reports/Final Deliverable.docx
@@ -2015,7 +2015,6 @@
         <w:t>Finally, providing a critical analysis of the project to conclude the Development Project.</w:t>
       </w:r>
     </w:p>
-    <w:p/>
     <w:p>
       <w:pPr>
         <w:pStyle w:val="Heading1"/>
@@ -2053,7 +2052,13 @@
         <w:t xml:space="preserve"> in which I created to test and use the mapping program between</w:t>
       </w:r>
       <w:r>
-        <w:t>; “Wheelchair Basketball”</w:t>
+        <w:t>; “Wheelchair Basketball</w:t>
+      </w:r>
+      <w:r>
+        <w:t xml:space="preserve"> Shoot</w:t>
+      </w:r>
+      <w:r>
+        <w:t>”</w:t>
       </w:r>
       <w:r>
         <w:t>, a 2D basketball shooter,</w:t>
@@ -2799,7 +2804,25 @@
     <w:p>
       <w:r>
         <w:lastRenderedPageBreak/>
-        <w:t xml:space="preserve">In description, the way that the Player can navigate through the games and use the control mapping program, is by running one of the prototype games, for example wheelchair basketball, the player opens up first to the main menu which includes three buttons; play game, game settings, and exit game. Pressing play game takes the user through the </w:t>
+        <w:t xml:space="preserve">In description, the way that the Player can navigate through the games and use the control mapping program, is by running one of the prototype games, for example </w:t>
+      </w:r>
+      <w:r>
+        <w:t>W</w:t>
+      </w:r>
+      <w:r>
+        <w:t xml:space="preserve">heelchair </w:t>
+      </w:r>
+      <w:r>
+        <w:t>B</w:t>
+      </w:r>
+      <w:r>
+        <w:t>asketball</w:t>
+      </w:r>
+      <w:r>
+        <w:t xml:space="preserve"> Shoot</w:t>
+      </w:r>
+      <w:r>
+        <w:t xml:space="preserve">, the player opens up first to the main menu which includes three buttons; play game, game settings, and exit game. Pressing play game takes the user through the </w:t>
       </w:r>
       <w:r>
         <w:t>Wheelchair</w:t>
@@ -2811,7 +2834,13 @@
         <w:t>B</w:t>
       </w:r>
       <w:r>
-        <w:t>asketball game play</w:t>
+        <w:t>asketball</w:t>
+      </w:r>
+      <w:r>
+        <w:t xml:space="preserve"> Shoot</w:t>
+      </w:r>
+      <w:r>
+        <w:t xml:space="preserve"> game play</w:t>
       </w:r>
       <w:r>
         <w:t xml:space="preserve">, there is a back button that will take the user back to the main menu once they are finished with the gameplay. Pressing game settings brings the user to a settings page which includes the buttons and key bindings for the game. There is also save and load buttons which allows the user to save their key binding preferences, which is done by pressing one of the key </w:t>
@@ -2853,29 +2882,759 @@
     </w:p>
     <w:p>
       <w:r>
-        <w:t>Wheelchair:</w:t>
-      </w:r>
-    </w:p>
-    <w:p>
-      <w:r>
-        <w:t xml:space="preserve">There are 2 levels included the first being a simple throw and shoot, the second the basketball hoop moves adding some difficulty, as these games are prototypes, </w:t>
-      </w:r>
-      <w:r>
-        <w:t>only 2 levels were included</w:t>
+        <w:t xml:space="preserve">The Control Mapping program is designed to help with game accessibility, capturing the mapping of keyboard controls, how these mappings can move from two different playable prototype games and help benefits disabled players gaming experiences, making games more accessible and easier to play. </w:t>
+      </w:r>
+      <w:r>
+        <w:t>The player is supplied with two playable prototype games that include their own menu and game settings sections where they can save their own key bindings or load already previously set ones from another game</w:t>
+      </w:r>
+      <w:r>
+        <w:t xml:space="preserve">, which are saved by using json and a created a json file that is accessible for both games using the same directory path, as the scripts create a folder called ‘SaveData’ with a json file inside, which is in the users Documents file on their own computer. </w:t>
+      </w:r>
+    </w:p>
+    <w:p>
+      <w:r>
+        <w:t xml:space="preserve">The project was created using Unity3D version 2020.3.12f1. </w:t>
+      </w:r>
+    </w:p>
+    <w:p>
+      <w:r>
+        <w:t xml:space="preserve">Controls, per game prototype, are relatively simple and easy to understand which is important due to </w:t>
+      </w:r>
+      <w:r>
+        <w:t xml:space="preserve">the fact </w:t>
+      </w:r>
+      <w:r>
+        <w:t>“</w:t>
+      </w:r>
+      <w:r>
+        <w:t>if they are too difficult to learn or if the game experience becomes uninteresting then you’re creating barriers that only skilled and patient players will be able to overcome,” (Carrera, 2016).</w:t>
+      </w:r>
+      <w:r>
+        <w:t xml:space="preserve"> This is especially necessary when considering accessibility in games, as players won’t be able to play the games if they are difficult for them or unable to control. </w:t>
+      </w:r>
+    </w:p>
+    <w:p>
+      <w:pPr>
+        <w:pStyle w:val="Heading3"/>
+      </w:pPr>
+      <w:r>
+        <w:t>Control Mapping Program</w:t>
+      </w:r>
+    </w:p>
+    <w:p>
+      <w:r>
+        <w:t xml:space="preserve">To keep the control mapping program simple, easy to understand and accessible for all, the code itself is within the back-end of the project, and the front-end where it is accessed is the two </w:t>
+      </w:r>
+      <w:r>
+        <w:t>prototypes’</w:t>
+      </w:r>
+      <w:r>
+        <w:t xml:space="preserve"> games menu/game settings UI which can change the key bindings and save and load the </w:t>
+      </w:r>
+      <w:r>
+        <w:t xml:space="preserve">keycodes from the json file. </w:t>
+      </w:r>
+    </w:p>
+    <w:p>
+      <w:r>
+        <w:t>T</w:t>
+      </w:r>
+      <w:r>
+        <w:t>he ‘program’ itself is a collection of scripts made using C# language and Json. There is a save manager that includes the write and read functions to and from the json file, as well as creating the directory in which it is held</w:t>
+      </w:r>
+      <w:r>
+        <w:t xml:space="preserve"> and t</w:t>
+      </w:r>
+      <w:r>
+        <w:t xml:space="preserve">here is a save object script, which is slightly different between the two prototypes as it holds the key codes needed in each of </w:t>
+      </w:r>
+      <w:r>
+        <w:t>its</w:t>
+      </w:r>
+      <w:r>
+        <w:t xml:space="preserve"> game settings scene. </w:t>
+      </w:r>
+      <w:r>
+        <w:t xml:space="preserve">Those two scripts bring the essence of the control mapping program, but the game settings and game manager scripts were also essential in putting it together. Both prototypes have all 4 scripts so theoretically by taking these scripts and including them in another game, just by editing the game settings and game manager for that game, if a basis script was created it could be more executable as a program. However, that is not something that was created in this project, but it is something that would be developed in the future. </w:t>
+      </w:r>
+    </w:p>
+    <w:p>
+      <w:r>
+        <w:lastRenderedPageBreak/>
+        <w:t xml:space="preserve">When first developing the control mapping program, the first step was to create key bindings in a prototype game and make it able to switch and save so that the player could choose any key they would like to play with. So, when first saving these key bindings so that they would be set and playable, PlayerPrefs was used instead of json. This was because when researching and testing ways to change the keys a tutorial included PlayerPrefs which saves key codes in the </w:t>
+      </w:r>
+      <w:r>
+        <w:t>computer’s</w:t>
+      </w:r>
+      <w:r>
+        <w:t xml:space="preserve"> registry. This meant, that when the prototype game was closed and then opened again, any changes in the key binding had been automatically set. This did work very well, however it was not ideal when it came to mapping the key changes from one prototype to another, because a</w:t>
+      </w:r>
+      <w:r>
+        <w:t xml:space="preserve">s mentioned earlier, PlayerPrefs saves the key codes to the registry which is not an easily found or accessible directory. Although it is possible, it was not suitable for the project at the time, and json allowed for an easy creation of a directory in the users Documents folder which is more accessible. </w:t>
+      </w:r>
+    </w:p>
+    <w:p>
+      <w:pPr>
+        <w:jc w:val="center"/>
+      </w:pPr>
+      <w:r>
+        <w:drawing>
+          <wp:inline distT="0" distB="0" distL="0" distR="0" wp14:anchorId="05BF297B" wp14:editId="5B41DC67">
+            <wp:extent cx="4105275" cy="2292112"/>
+            <wp:effectExtent l="0" t="0" r="0" b="0"/>
+            <wp:docPr id="25" name="Picture 25" descr="Graphical user interface, application&#10;&#10;Description automatically generated"/>
+            <wp:cNvGraphicFramePr>
+              <a:graphicFrameLocks xmlns:a="http://schemas.openxmlformats.org/drawingml/2006/main" noChangeAspect="1"/>
+            </wp:cNvGraphicFramePr>
+            <a:graphic xmlns:a="http://schemas.openxmlformats.org/drawingml/2006/main">
+              <a:graphicData uri="http://schemas.openxmlformats.org/drawingml/2006/picture">
+                <pic:pic xmlns:pic="http://schemas.openxmlformats.org/drawingml/2006/picture">
+                  <pic:nvPicPr>
+                    <pic:cNvPr id="25" name="Picture 25" descr="Graphical user interface, application&#10;&#10;Description automatically generated"/>
+                    <pic:cNvPicPr/>
+                  </pic:nvPicPr>
+                  <pic:blipFill>
+                    <a:blip r:embed="rId20"/>
+                    <a:stretch>
+                      <a:fillRect/>
+                    </a:stretch>
+                  </pic:blipFill>
+                  <pic:spPr>
+                    <a:xfrm>
+                      <a:off x="0" y="0"/>
+                      <a:ext cx="4131470" cy="2306738"/>
+                    </a:xfrm>
+                    <a:prstGeom prst="rect">
+                      <a:avLst/>
+                    </a:prstGeom>
+                  </pic:spPr>
+                </pic:pic>
+              </a:graphicData>
+            </a:graphic>
+          </wp:inline>
+        </w:drawing>
+      </w:r>
+      <w:r>
+        <w:drawing>
+          <wp:inline distT="0" distB="0" distL="0" distR="0" wp14:anchorId="1929B7E5" wp14:editId="0A44240E">
+            <wp:extent cx="4105275" cy="2303078"/>
+            <wp:effectExtent l="0" t="0" r="0" b="2540"/>
+            <wp:docPr id="29" name="Picture 29" descr="Graphical user interface, application&#10;&#10;Description automatically generated"/>
+            <wp:cNvGraphicFramePr>
+              <a:graphicFrameLocks xmlns:a="http://schemas.openxmlformats.org/drawingml/2006/main" noChangeAspect="1"/>
+            </wp:cNvGraphicFramePr>
+            <a:graphic xmlns:a="http://schemas.openxmlformats.org/drawingml/2006/main">
+              <a:graphicData uri="http://schemas.openxmlformats.org/drawingml/2006/picture">
+                <pic:pic xmlns:pic="http://schemas.openxmlformats.org/drawingml/2006/picture">
+                  <pic:nvPicPr>
+                    <pic:cNvPr id="29" name="Picture 29" descr="Graphical user interface, application&#10;&#10;Description automatically generated"/>
+                    <pic:cNvPicPr/>
+                  </pic:nvPicPr>
+                  <pic:blipFill>
+                    <a:blip r:embed="rId21"/>
+                    <a:stretch>
+                      <a:fillRect/>
+                    </a:stretch>
+                  </pic:blipFill>
+                  <pic:spPr>
+                    <a:xfrm>
+                      <a:off x="0" y="0"/>
+                      <a:ext cx="4168181" cy="2338369"/>
+                    </a:xfrm>
+                    <a:prstGeom prst="rect">
+                      <a:avLst/>
+                    </a:prstGeom>
+                  </pic:spPr>
+                </pic:pic>
+              </a:graphicData>
+            </a:graphic>
+          </wp:inline>
+        </w:drawing>
+      </w:r>
+      <w:r>
+        <w:br/>
+        <w:t>Figure 6: Game settings menu in second prototype, with save and load and changeable key buttons</w:t>
+      </w:r>
+    </w:p>
+    <w:p>
+      <w:pPr>
+        <w:jc w:val="center"/>
+      </w:pPr>
+    </w:p>
+    <w:p>
+      <w:pPr>
+        <w:jc w:val="center"/>
+      </w:pPr>
+    </w:p>
+    <w:p>
+      <w:pPr>
+        <w:jc w:val="center"/>
+      </w:pPr>
+    </w:p>
+    <w:p>
+      <w:pPr>
+        <w:pStyle w:val="Heading3"/>
+      </w:pPr>
+      <w:r>
+        <w:lastRenderedPageBreak/>
+        <w:t>Prototype 1: Wheelchair Basketball</w:t>
+      </w:r>
+      <w:r>
+        <w:t xml:space="preserve"> Shoot</w:t>
+      </w:r>
+    </w:p>
+    <w:p>
+      <w:r>
+        <w:t xml:space="preserve">The first prototype, titled </w:t>
+      </w:r>
+      <w:r>
+        <w:t>“</w:t>
+      </w:r>
+      <w:r>
+        <w:t>Wheelchair Basketball Shoot</w:t>
+      </w:r>
+      <w:r>
+        <w:t xml:space="preserve">” is a simple as the name suggests, it is a 2D basketball shooter game where the player aims and releases a ball to a basketball net, gaining points for each shot. There are 2 levels currently built in the prototype, the second more difficult than the first, but there would be multiple levels if this game were to be built to completion. The default keys set to control the player are the keys A and D on a keyboard, to move left and right respectively on the screen, the ball follows as the player moves. The ball can be aimed and released by using the mouse, holding down the left mouse button and dragging down on the screen to aim the ball into the basketball net. </w:t>
+      </w:r>
+      <w:r>
+        <w:t xml:space="preserve">The strength at which the ball is fired at depends on the speed and duration of the mouse button being held down. It is possible to invert the y position of the ball drag with a mouse, instead of top to bottom you can change it to bottom to top in the game’s settings. </w:t>
+      </w:r>
+      <w:r>
+        <w:t>There was a planned line renderer to be added to the game prototype but due to lack of time and needing to create the mapping program, this was not added</w:t>
       </w:r>
       <w:r>
         <w:t xml:space="preserve">. </w:t>
       </w:r>
-      <w:r>
-        <w:t>The wheelchair aspect</w:t>
-      </w:r>
-      <w:r>
-        <w:t xml:space="preserve"> comes from</w:t>
-      </w:r>
-      <w:r>
-        <w:t xml:space="preserve"> representing physical disabilities and including them in sports video games. AbleGamers gave me the inspiration to do this through their article about the need for disability representation in games. </w:t>
-      </w:r>
-    </w:p>
+    </w:p>
+    <w:p>
+      <w:r>
+        <w:t>The action needed to aim and shoot the ball using the mouse, by dragging on the screen and aiming at the basketball net, is accessible because the player can start and end the drag position at any point on the screen</w:t>
+      </w:r>
+      <w:r>
+        <w:t xml:space="preserve"> in their preferred way, instead of a specific control area. There is also an option to use a key and hold it down and it will projectile in the direction of the basketball hoop the strength depending on how long the key is held down for. Although, this option does not currently work within the prototype. I</w:t>
+      </w:r>
+      <w:r>
+        <w:t>t has been tested that if it is selected and a key has been selected, that key is saved in the json files and can be loaded and will translate in the game but currently if it were to be selected, nothing would happen as it has not been implemented. This was added mainly to test json files and also to be a future functionality of the game for a possible future completed version of the game, past the prototype.</w:t>
+      </w:r>
+    </w:p>
+    <w:p>
+      <w:r>
+        <w:t xml:space="preserve">There are </w:t>
+      </w:r>
+      <w:r>
+        <w:t>two</w:t>
+      </w:r>
+      <w:r>
+        <w:t xml:space="preserve"> levels included the first being a simple throw and shoot, the second the basketball hoop moves adding some difficulty, as these games are prototypes, </w:t>
+      </w:r>
+      <w:r>
+        <w:t xml:space="preserve">only </w:t>
+      </w:r>
+      <w:r>
+        <w:t>two</w:t>
+      </w:r>
+      <w:r>
+        <w:t xml:space="preserve"> levels were </w:t>
+      </w:r>
+      <w:r>
+        <w:t xml:space="preserve">necessary as it was enough to test the robustness of the game and </w:t>
+      </w:r>
+      <w:r>
+        <w:t>its</w:t>
+      </w:r>
+      <w:r>
+        <w:t xml:space="preserve"> controls</w:t>
+      </w:r>
+      <w:r>
+        <w:t xml:space="preserve">. </w:t>
+      </w:r>
+    </w:p>
+    <w:p>
+      <w:r>
+        <w:t>The representation of disability in games, for this prototype, as explored within the Literature review</w:t>
+      </w:r>
+      <w:r>
+        <w:t xml:space="preserve"> in the first report</w:t>
+      </w:r>
+      <w:r>
+        <w:t xml:space="preserve">, has come from (Brody, 2020) AbleGamers article about the need for more disabilities in the games we play, where </w:t>
+      </w:r>
+      <w:r>
+        <w:t>it was</w:t>
+      </w:r>
+      <w:r>
+        <w:t xml:space="preserve"> suggested that sports games can be adapted to include disabilities such as basketball games can have a wheelchair basketball player. </w:t>
+      </w:r>
+      <w:r>
+        <w:t xml:space="preserve">So, it was decided to create this prototype from this idea and showcasing the possibility of including representation this way. </w:t>
+      </w:r>
+    </w:p>
+    <w:p>
+      <w:pPr>
+        <w:jc w:val="center"/>
+      </w:pPr>
+      <w:r>
+        <w:drawing>
+          <wp:inline distT="0" distB="0" distL="0" distR="0" wp14:anchorId="675863CA" wp14:editId="3A0F7CFA">
+            <wp:extent cx="2876550" cy="1618060"/>
+            <wp:effectExtent l="0" t="0" r="0" b="1270"/>
+            <wp:docPr id="32" name="Picture 32" descr="Diagram&#10;&#10;Description automatically generated"/>
+            <wp:cNvGraphicFramePr>
+              <a:graphicFrameLocks xmlns:a="http://schemas.openxmlformats.org/drawingml/2006/main" noChangeAspect="1"/>
+            </wp:cNvGraphicFramePr>
+            <a:graphic xmlns:a="http://schemas.openxmlformats.org/drawingml/2006/main">
+              <a:graphicData uri="http://schemas.openxmlformats.org/drawingml/2006/picture">
+                <pic:pic xmlns:pic="http://schemas.openxmlformats.org/drawingml/2006/picture">
+                  <pic:nvPicPr>
+                    <pic:cNvPr id="32" name="Picture 32" descr="Diagram&#10;&#10;Description automatically generated"/>
+                    <pic:cNvPicPr/>
+                  </pic:nvPicPr>
+                  <pic:blipFill>
+                    <a:blip r:embed="rId22"/>
+                    <a:stretch>
+                      <a:fillRect/>
+                    </a:stretch>
+                  </pic:blipFill>
+                  <pic:spPr>
+                    <a:xfrm>
+                      <a:off x="0" y="0"/>
+                      <a:ext cx="2887432" cy="1624181"/>
+                    </a:xfrm>
+                    <a:prstGeom prst="rect">
+                      <a:avLst/>
+                    </a:prstGeom>
+                  </pic:spPr>
+                </pic:pic>
+              </a:graphicData>
+            </a:graphic>
+          </wp:inline>
+        </w:drawing>
+      </w:r>
+      <w:r>
+        <w:drawing>
+          <wp:inline distT="0" distB="0" distL="0" distR="0" wp14:anchorId="23019B53" wp14:editId="1D7D4741">
+            <wp:extent cx="2893343" cy="1627505"/>
+            <wp:effectExtent l="0" t="0" r="2540" b="0"/>
+            <wp:docPr id="33" name="Picture 33" descr="Diagram&#10;&#10;Description automatically generated"/>
+            <wp:cNvGraphicFramePr>
+              <a:graphicFrameLocks xmlns:a="http://schemas.openxmlformats.org/drawingml/2006/main" noChangeAspect="1"/>
+            </wp:cNvGraphicFramePr>
+            <a:graphic xmlns:a="http://schemas.openxmlformats.org/drawingml/2006/main">
+              <a:graphicData uri="http://schemas.openxmlformats.org/drawingml/2006/picture">
+                <pic:pic xmlns:pic="http://schemas.openxmlformats.org/drawingml/2006/picture">
+                  <pic:nvPicPr>
+                    <pic:cNvPr id="33" name="Picture 33" descr="Diagram&#10;&#10;Description automatically generated"/>
+                    <pic:cNvPicPr/>
+                  </pic:nvPicPr>
+                  <pic:blipFill>
+                    <a:blip r:embed="rId23"/>
+                    <a:stretch>
+                      <a:fillRect/>
+                    </a:stretch>
+                  </pic:blipFill>
+                  <pic:spPr>
+                    <a:xfrm>
+                      <a:off x="0" y="0"/>
+                      <a:ext cx="2906749" cy="1635046"/>
+                    </a:xfrm>
+                    <a:prstGeom prst="rect">
+                      <a:avLst/>
+                    </a:prstGeom>
+                  </pic:spPr>
+                </pic:pic>
+              </a:graphicData>
+            </a:graphic>
+          </wp:inline>
+        </w:drawing>
+      </w:r>
+      <w:r>
+        <w:br/>
+        <w:t>Figure 7: Screenshots of Prototype 1 game, Level 1</w:t>
+      </w:r>
+    </w:p>
+    <w:p>
+      <w:pPr>
+        <w:jc w:val="center"/>
+      </w:pPr>
+      <w:r>
+        <w:lastRenderedPageBreak/>
+        <w:drawing>
+          <wp:inline distT="0" distB="0" distL="0" distR="0" wp14:anchorId="5513A646" wp14:editId="3E3DFB6A">
+            <wp:extent cx="2800350" cy="1574299"/>
+            <wp:effectExtent l="0" t="0" r="0" b="6985"/>
+            <wp:docPr id="35" name="Picture 35" descr="Diagram&#10;&#10;Description automatically generated"/>
+            <wp:cNvGraphicFramePr>
+              <a:graphicFrameLocks xmlns:a="http://schemas.openxmlformats.org/drawingml/2006/main" noChangeAspect="1"/>
+            </wp:cNvGraphicFramePr>
+            <a:graphic xmlns:a="http://schemas.openxmlformats.org/drawingml/2006/main">
+              <a:graphicData uri="http://schemas.openxmlformats.org/drawingml/2006/picture">
+                <pic:pic xmlns:pic="http://schemas.openxmlformats.org/drawingml/2006/picture">
+                  <pic:nvPicPr>
+                    <pic:cNvPr id="35" name="Picture 35" descr="Diagram&#10;&#10;Description automatically generated"/>
+                    <pic:cNvPicPr/>
+                  </pic:nvPicPr>
+                  <pic:blipFill>
+                    <a:blip r:embed="rId24"/>
+                    <a:stretch>
+                      <a:fillRect/>
+                    </a:stretch>
+                  </pic:blipFill>
+                  <pic:spPr>
+                    <a:xfrm>
+                      <a:off x="0" y="0"/>
+                      <a:ext cx="2807284" cy="1578197"/>
+                    </a:xfrm>
+                    <a:prstGeom prst="rect">
+                      <a:avLst/>
+                    </a:prstGeom>
+                  </pic:spPr>
+                </pic:pic>
+              </a:graphicData>
+            </a:graphic>
+          </wp:inline>
+        </w:drawing>
+      </w:r>
+      <w:r>
+        <w:drawing>
+          <wp:inline distT="0" distB="0" distL="0" distR="0" wp14:anchorId="66C0B321" wp14:editId="2356BF31">
+            <wp:extent cx="2790825" cy="1569839"/>
+            <wp:effectExtent l="0" t="0" r="0" b="0"/>
+            <wp:docPr id="36" name="Picture 36" descr="Diagram&#10;&#10;Description automatically generated"/>
+            <wp:cNvGraphicFramePr>
+              <a:graphicFrameLocks xmlns:a="http://schemas.openxmlformats.org/drawingml/2006/main" noChangeAspect="1"/>
+            </wp:cNvGraphicFramePr>
+            <a:graphic xmlns:a="http://schemas.openxmlformats.org/drawingml/2006/main">
+              <a:graphicData uri="http://schemas.openxmlformats.org/drawingml/2006/picture">
+                <pic:pic xmlns:pic="http://schemas.openxmlformats.org/drawingml/2006/picture">
+                  <pic:nvPicPr>
+                    <pic:cNvPr id="36" name="Picture 36" descr="Diagram&#10;&#10;Description automatically generated"/>
+                    <pic:cNvPicPr/>
+                  </pic:nvPicPr>
+                  <pic:blipFill>
+                    <a:blip r:embed="rId25"/>
+                    <a:stretch>
+                      <a:fillRect/>
+                    </a:stretch>
+                  </pic:blipFill>
+                  <pic:spPr>
+                    <a:xfrm>
+                      <a:off x="0" y="0"/>
+                      <a:ext cx="2801116" cy="1575627"/>
+                    </a:xfrm>
+                    <a:prstGeom prst="rect">
+                      <a:avLst/>
+                    </a:prstGeom>
+                  </pic:spPr>
+                </pic:pic>
+              </a:graphicData>
+            </a:graphic>
+          </wp:inline>
+        </w:drawing>
+      </w:r>
+      <w:r>
+        <w:rPr>
+          <w:noProof/>
+        </w:rPr>
+        <w:br/>
+        <w:t>Figure 8: Screenshot of Prototype 1 game, Level 2</w:t>
+      </w:r>
+    </w:p>
+    <w:p>
+      <w:r>
+        <w:t xml:space="preserve">The Game Settings menu for this prototype, only has a few changeable key options and game options due to the very simple game mechanics. As can be seen in Figure </w:t>
+      </w:r>
+      <w:r>
+        <w:t>9</w:t>
+      </w:r>
+      <w:r>
+        <w:t xml:space="preserve">, </w:t>
+      </w:r>
+      <w:r>
+        <w:t>there is only two options for moving the character which is moving it left and right</w:t>
+      </w:r>
+      <w:r>
+        <w:t xml:space="preserve">. The option for choosing ball drag/throw with a key press and the player can set which key that is, or using the mouse to drag the ball, and finally the option of having the y position of the ball drag inverted or not. </w:t>
+      </w:r>
+    </w:p>
+    <w:p>
+      <w:pPr>
+        <w:jc w:val="center"/>
+      </w:pPr>
+      <w:r>
+        <w:drawing>
+          <wp:inline distT="0" distB="0" distL="0" distR="0" wp14:anchorId="5785D088" wp14:editId="1094BE48">
+            <wp:extent cx="4238625" cy="2386896"/>
+            <wp:effectExtent l="0" t="0" r="0" b="0"/>
+            <wp:docPr id="37" name="Picture 37" descr="Graphical user interface&#10;&#10;Description automatically generated"/>
+            <wp:cNvGraphicFramePr>
+              <a:graphicFrameLocks xmlns:a="http://schemas.openxmlformats.org/drawingml/2006/main" noChangeAspect="1"/>
+            </wp:cNvGraphicFramePr>
+            <a:graphic xmlns:a="http://schemas.openxmlformats.org/drawingml/2006/main">
+              <a:graphicData uri="http://schemas.openxmlformats.org/drawingml/2006/picture">
+                <pic:pic xmlns:pic="http://schemas.openxmlformats.org/drawingml/2006/picture">
+                  <pic:nvPicPr>
+                    <pic:cNvPr id="37" name="Picture 37" descr="Graphical user interface&#10;&#10;Description automatically generated"/>
+                    <pic:cNvPicPr/>
+                  </pic:nvPicPr>
+                  <pic:blipFill rotWithShape="1">
+                    <a:blip r:embed="rId26"/>
+                    <a:srcRect l="321"/>
+                    <a:stretch/>
+                  </pic:blipFill>
+                  <pic:spPr bwMode="auto">
+                    <a:xfrm>
+                      <a:off x="0" y="0"/>
+                      <a:ext cx="4242923" cy="2389317"/>
+                    </a:xfrm>
+                    <a:prstGeom prst="rect">
+                      <a:avLst/>
+                    </a:prstGeom>
+                    <a:ln>
+                      <a:noFill/>
+                    </a:ln>
+                    <a:extLst>
+                      <a:ext uri="{53640926-AAD7-44D8-BBD7-CCE9431645EC}">
+                        <a14:shadowObscured xmlns:a14="http://schemas.microsoft.com/office/drawing/2010/main"/>
+                      </a:ext>
+                    </a:extLst>
+                  </pic:spPr>
+                </pic:pic>
+              </a:graphicData>
+            </a:graphic>
+          </wp:inline>
+        </w:drawing>
+      </w:r>
+      <w:r>
+        <w:br/>
+        <w:t>Figure 9: Game Settings scene in Prototype 1</w:t>
+      </w:r>
+    </w:p>
+    <w:p>
+      <w:pPr>
+        <w:rPr>
+          <w:rFonts w:ascii="Open Sans" w:hAnsi="Open Sans" w:cs="Open Sans"/>
+          <w:color w:val="000000"/>
+          <w:sz w:val="20"/>
+          <w:szCs w:val="20"/>
+          <w:shd w:val="clear" w:color="auto" w:fill="FFFFFF"/>
+        </w:rPr>
+      </w:pPr>
+      <w:r>
+        <w:t xml:space="preserve">All the art assets within this prototype were all created by using a sprite draw website called Piskel, </w:t>
+      </w:r>
+      <w:r>
+        <w:rPr>
+          <w:rFonts w:ascii="Open Sans" w:hAnsi="Open Sans" w:cs="Open Sans"/>
+          <w:color w:val="000000"/>
+          <w:sz w:val="20"/>
+          <w:szCs w:val="20"/>
+          <w:shd w:val="clear" w:color="auto" w:fill="FFFFFF"/>
+        </w:rPr>
+        <w:t>(Piskel - Free online sprite editor, n.d.)</w:t>
+      </w:r>
+      <w:r>
+        <w:rPr>
+          <w:rFonts w:ascii="Open Sans" w:hAnsi="Open Sans" w:cs="Open Sans"/>
+          <w:color w:val="000000"/>
+          <w:sz w:val="20"/>
+          <w:szCs w:val="20"/>
+          <w:shd w:val="clear" w:color="auto" w:fill="FFFFFF"/>
+        </w:rPr>
+        <w:t>, the animations were also created in the Unity editor.</w:t>
+      </w:r>
+    </w:p>
+    <w:p>
+      <w:pPr>
+        <w:jc w:val="center"/>
+      </w:pPr>
+      <w:r>
+        <w:drawing>
+          <wp:inline distT="0" distB="0" distL="0" distR="0" wp14:anchorId="0764C5A9" wp14:editId="454B9067">
+            <wp:extent cx="1463040" cy="1828800"/>
+            <wp:effectExtent l="0" t="0" r="3810" b="0"/>
+            <wp:docPr id="38" name="Picture 38" descr="Logo&#10;&#10;Description automatically generated"/>
+            <wp:cNvGraphicFramePr>
+              <a:graphicFrameLocks xmlns:a="http://schemas.openxmlformats.org/drawingml/2006/main" noChangeAspect="1"/>
+            </wp:cNvGraphicFramePr>
+            <a:graphic xmlns:a="http://schemas.openxmlformats.org/drawingml/2006/main">
+              <a:graphicData uri="http://schemas.openxmlformats.org/drawingml/2006/picture">
+                <pic:pic xmlns:pic="http://schemas.openxmlformats.org/drawingml/2006/picture">
+                  <pic:nvPicPr>
+                    <pic:cNvPr id="38" name="Picture 38" descr="Logo&#10;&#10;Description automatically generated"/>
+                    <pic:cNvPicPr/>
+                  </pic:nvPicPr>
+                  <pic:blipFill>
+                    <a:blip r:embed="rId27"/>
+                    <a:stretch>
+                      <a:fillRect/>
+                    </a:stretch>
+                  </pic:blipFill>
+                  <pic:spPr>
+                    <a:xfrm>
+                      <a:off x="0" y="0"/>
+                      <a:ext cx="1463245" cy="1829056"/>
+                    </a:xfrm>
+                    <a:prstGeom prst="rect">
+                      <a:avLst/>
+                    </a:prstGeom>
+                  </pic:spPr>
+                </pic:pic>
+              </a:graphicData>
+            </a:graphic>
+          </wp:inline>
+        </w:drawing>
+      </w:r>
+      <w:r>
+        <w:rPr>
+          <w:noProof/>
+        </w:rPr>
+        <w:t xml:space="preserve"> </w:t>
+      </w:r>
+      <w:r>
+        <w:drawing>
+          <wp:inline distT="0" distB="0" distL="0" distR="0" wp14:anchorId="4563DC73" wp14:editId="123BB13A">
+            <wp:extent cx="1353820" cy="1818936"/>
+            <wp:effectExtent l="0" t="0" r="0" b="0"/>
+            <wp:docPr id="39" name="Picture 39" descr="Logo&#10;&#10;Description automatically generated"/>
+            <wp:cNvGraphicFramePr>
+              <a:graphicFrameLocks xmlns:a="http://schemas.openxmlformats.org/drawingml/2006/main" noChangeAspect="1"/>
+            </wp:cNvGraphicFramePr>
+            <a:graphic xmlns:a="http://schemas.openxmlformats.org/drawingml/2006/main">
+              <a:graphicData uri="http://schemas.openxmlformats.org/drawingml/2006/picture">
+                <pic:pic xmlns:pic="http://schemas.openxmlformats.org/drawingml/2006/picture">
+                  <pic:nvPicPr>
+                    <pic:cNvPr id="39" name="Picture 39" descr="Logo&#10;&#10;Description automatically generated"/>
+                    <pic:cNvPicPr/>
+                  </pic:nvPicPr>
+                  <pic:blipFill rotWithShape="1">
+                    <a:blip r:embed="rId28"/>
+                    <a:srcRect t="2233"/>
+                    <a:stretch/>
+                  </pic:blipFill>
+                  <pic:spPr bwMode="auto">
+                    <a:xfrm>
+                      <a:off x="0" y="0"/>
+                      <a:ext cx="1359632" cy="1826745"/>
+                    </a:xfrm>
+                    <a:prstGeom prst="rect">
+                      <a:avLst/>
+                    </a:prstGeom>
+                    <a:ln>
+                      <a:noFill/>
+                    </a:ln>
+                    <a:extLst>
+                      <a:ext uri="{53640926-AAD7-44D8-BBD7-CCE9431645EC}">
+                        <a14:shadowObscured xmlns:a14="http://schemas.microsoft.com/office/drawing/2010/main"/>
+                      </a:ext>
+                    </a:extLst>
+                  </pic:spPr>
+                </pic:pic>
+              </a:graphicData>
+            </a:graphic>
+          </wp:inline>
+        </w:drawing>
+      </w:r>
+      <w:r>
+        <w:rPr>
+          <w:noProof/>
+        </w:rPr>
+        <w:br/>
+      </w:r>
+      <w:r>
+        <w:rPr>
+          <w:noProof/>
+        </w:rPr>
+        <w:t>Figure 10: Character art and animation stages of staionary and ball thrown in Prototype 1</w:t>
+      </w:r>
+    </w:p>
+    <w:p>
+      <w:r>
+        <w:lastRenderedPageBreak/>
+        <w:t>Bye-Bye Thoughts:</w:t>
+      </w:r>
+    </w:p>
+    <w:p>
+      <w:r>
+        <w:t>Looks very prototype-y tried to make it look somewhat nice but was just testing out and made a simple terrain, and very simple shootable objects that simply have the text ‘bad thoughts’ on them. For the fully developed game these would be cloud shaped bubbles that would have texts of actual bad thoughts that a person with depression could have and they would dissipate when the player shot them.</w:t>
+      </w:r>
+    </w:p>
+    <w:p>
+      <w:pPr>
+        <w:pStyle w:val="Heading2"/>
+      </w:pPr>
+      <w:bookmarkStart w:id="7" w:name="_Toc103801290"/>
+      <w:r>
+        <w:t>Underlying Data Structures &amp; Algorithms</w:t>
+      </w:r>
+      <w:bookmarkEnd w:id="7"/>
+      <w:r>
+        <w:t xml:space="preserve"> </w:t>
+      </w:r>
+    </w:p>
+    <w:p>
+      <w:r>
+        <w:t xml:space="preserve">-original key bindings </w:t>
+      </w:r>
+    </w:p>
+    <w:p>
+      <w:r>
+        <w:t>-Json</w:t>
+      </w:r>
+    </w:p>
+    <w:p>
+      <w:r>
+        <w:t xml:space="preserve">-Show player </w:t>
+      </w:r>
+      <w:proofErr w:type="spellStart"/>
+      <w:r>
+        <w:t>prefs</w:t>
+      </w:r>
+      <w:proofErr w:type="spellEnd"/>
+      <w:r>
+        <w:t xml:space="preserve"> stuff</w:t>
+      </w:r>
+    </w:p>
+    <w:p>
+      <w:r>
+        <w:t>-Physics for prototype 1 game</w:t>
+      </w:r>
+    </w:p>
+    <w:p>
+      <w:r>
+        <w:t xml:space="preserve">-Gameplay for prototype 2 </w:t>
+      </w:r>
+    </w:p>
+    <w:p>
+      <w:pPr>
+        <w:pStyle w:val="Heading2"/>
+      </w:pPr>
+      <w:bookmarkStart w:id="8" w:name="_Toc103801291"/>
+      <w:r>
+        <w:t>User Interface</w:t>
+      </w:r>
+      <w:bookmarkEnd w:id="8"/>
+    </w:p>
+    <w:p>
+      <w:r>
+        <w:t xml:space="preserve">Due to the two games being prototypes, the User Interface is relatively simple in </w:t>
+      </w:r>
+      <w:r>
+        <w:t>its</w:t>
+      </w:r>
+      <w:r>
+        <w:t xml:space="preserve"> design and functionality. </w:t>
+      </w:r>
+    </w:p>
+    <w:p>
+      <w:pPr>
+        <w:pStyle w:val="Heading2"/>
+      </w:pPr>
+      <w:bookmarkStart w:id="9" w:name="_Toc103801292"/>
+      <w:r>
+        <w:t xml:space="preserve">Known Issues </w:t>
+      </w:r>
+    </w:p>
+    <w:p/>
     <w:p>
       <w:pPr>
         <w:rPr>
@@ -2886,64 +3645,9 @@
         <w:rPr>
           <w:color w:val="FF0000"/>
         </w:rPr>
-        <w:t xml:space="preserve">Keypress for ball drag/throw does not currently work, it has been tested that if it is selected and a key has been selected, that key is saved in the json files and can be loaded and will translate in the game but currently if it were to be selected, nothing would happen as it has not been implemented. This was added mainly to test json files and also to be a future functionality of the game for a possible future completed version of the game, past the prototype. </w:t>
-      </w:r>
-    </w:p>
-    <w:p>
-      <w:r>
-        <w:t>Bye-Bye Thoughts:</w:t>
-      </w:r>
-    </w:p>
-    <w:p>
-      <w:r>
-        <w:t>Looks very prototype-y tried to make it look somewhat nice but was just testing out and made a simple terrain, and very simple shootable objects that simply have the text ‘bad thoughts’ on them. For the fully developed game these would be cloud shaped bubbles that would have texts of actual bad thoughts that a person with depression could have and they would dissipate when the player shot them.</w:t>
-      </w:r>
-    </w:p>
-    <w:p>
-      <w:pPr>
-        <w:pStyle w:val="Heading2"/>
-      </w:pPr>
-      <w:bookmarkStart w:id="7" w:name="_Toc103801290"/>
-      <w:r>
-        <w:t>Underlying Data Structures &amp; Algorithms</w:t>
-      </w:r>
-      <w:bookmarkEnd w:id="7"/>
-      <w:r>
-        <w:t xml:space="preserve"> </w:t>
-      </w:r>
-    </w:p>
-    <w:p/>
-    <w:p>
-      <w:pPr>
-        <w:pStyle w:val="Heading2"/>
-      </w:pPr>
-      <w:bookmarkStart w:id="8" w:name="_Toc103801291"/>
-      <w:r>
-        <w:t>User Interface</w:t>
-      </w:r>
-      <w:bookmarkEnd w:id="8"/>
-    </w:p>
-    <w:p>
-      <w:r>
-        <w:t xml:space="preserve">Due to the two games being prototypes, the User Interface is relatively simple in </w:t>
-      </w:r>
-      <w:r>
-        <w:t>its</w:t>
-      </w:r>
-      <w:r>
-        <w:t xml:space="preserve"> design and functionality. </w:t>
-      </w:r>
-    </w:p>
-    <w:p>
-      <w:pPr>
-        <w:pStyle w:val="Heading2"/>
-      </w:pPr>
-      <w:bookmarkStart w:id="9" w:name="_Toc103801292"/>
-      <w:r>
-        <w:t xml:space="preserve">Known Issues </w:t>
-      </w:r>
-    </w:p>
-    <w:p/>
+        <w:t>(Adding here, to be changed and adapted later)</w:t>
+      </w:r>
+    </w:p>
     <w:p>
       <w:pPr>
         <w:rPr>
@@ -2954,28 +3658,26 @@
         <w:rPr>
           <w:color w:val="FF0000"/>
         </w:rPr>
-        <w:t>(Adding here, to be changed and adapted later)</w:t>
-      </w:r>
-    </w:p>
-    <w:p>
-      <w:pPr>
+        <w:t xml:space="preserve">Found out thar the base Unity Input Manager does not allow for re-bindings of any kind, controller, or keyboard, whilst it is on runtime, this messed up the way that I originally planned to do Inputs and mapping the controls, so I had to rethink and change my plans. </w:t>
+      </w:r>
+      <w:r>
         <w:rPr>
           <w:color w:val="FF0000"/>
         </w:rPr>
-      </w:pPr>
+        <w:br/>
+        <w:t>I was able to fix key bindings for the first prototype, Wheelchair Basketball</w:t>
+      </w:r>
       <w:r>
         <w:rPr>
           <w:color w:val="FF0000"/>
         </w:rPr>
-        <w:lastRenderedPageBreak/>
-        <w:t xml:space="preserve">Found out thar the base Unity Input Manager does not allow for re-bindings of any kind, controller, or keyboard, whilst it is on runtime, this messed up the way that I originally planned to do Inputs and mapping the controls, so I had to rethink and change my plans. </w:t>
+        <w:t xml:space="preserve"> Shoot</w:t>
       </w:r>
       <w:r>
         <w:rPr>
           <w:color w:val="FF0000"/>
         </w:rPr>
-        <w:br/>
-        <w:t>I was able to fix key bindings for the first prototype, Wheelchair Basketball, relatively easy because when I was first researching</w:t>
+        <w:t>, relatively easy because when I was first researching</w:t>
       </w:r>
       <w:r>
         <w:rPr>
@@ -3040,6 +3742,12 @@
           <w:color w:val="FF0000"/>
         </w:rPr>
         <w:br/>
+      </w:r>
+      <w:r>
+        <w:rPr>
+          <w:color w:val="FF0000"/>
+        </w:rPr>
+        <w:lastRenderedPageBreak/>
         <w:t xml:space="preserve">Therefore, I had to change controls in the assets scripts to do key-bindings and keyboard controls, but I did include the use of the Input Manager to allow for controller use which the player can switch to in </w:t>
       </w:r>
       <w:r>
@@ -3156,13 +3864,79 @@
     </w:p>
     <w:p>
       <w:r>
+        <w:t>-What isn’t implemented? How would you extend it given more time?</w:t>
+      </w:r>
+      <w:r>
+        <w:t xml:space="preserve"> : mapping program as a separate unity project / executable. </w:t>
+      </w:r>
+    </w:p>
+    <w:p>
+      <w:r>
+        <w:t>Can use first person active voice for this section</w:t>
+      </w:r>
+    </w:p>
+    <w:p/>
+    <w:p>
+      <w:pPr>
+        <w:pStyle w:val="Heading2"/>
+      </w:pPr>
+      <w:bookmarkStart w:id="12" w:name="_Toc103801295"/>
+      <w:r>
+        <w:t>Evaluation of your approach</w:t>
+      </w:r>
+      <w:bookmarkEnd w:id="12"/>
+    </w:p>
+    <w:p>
+      <w:r>
+        <w:t xml:space="preserve">-In terms of project management approach and in terms of development methods or research methods used </w:t>
+      </w:r>
+    </w:p>
+    <w:p>
+      <w:r>
+        <w:t xml:space="preserve">-How </w:t>
+      </w:r>
+      <w:r>
+        <w:t>successful was the approach you adopted?</w:t>
+      </w:r>
+    </w:p>
+    <w:p>
+      <w:r>
+        <w:t xml:space="preserve">-What techniques did you </w:t>
+      </w:r>
+      <w:r>
+        <w:t>use that worked well? Why?</w:t>
+      </w:r>
+    </w:p>
+    <w:p>
+      <w:r>
+        <w:t>-What did you learn by doing the project? – did you meet your academic objectives</w:t>
+      </w:r>
+    </w:p>
+    <w:p>
+      <w:r>
+        <w:t>-How would you do it better if you did the project again?</w:t>
+      </w:r>
+    </w:p>
+    <w:p/>
+    <w:p>
+      <w:pPr>
+        <w:pStyle w:val="Heading2"/>
+      </w:pPr>
+      <w:bookmarkStart w:id="13" w:name="_Toc103801296"/>
+      <w:r>
         <w:lastRenderedPageBreak/>
-        <w:t>-What isn’t implemented? How would you extend it given more time?</w:t>
-      </w:r>
-    </w:p>
-    <w:p>
-      <w:r>
-        <w:t>Can use first person active voice for this section</w:t>
+        <w:t>Evaluation of tools used:</w:t>
+      </w:r>
+      <w:bookmarkEnd w:id="13"/>
+    </w:p>
+    <w:p>
+      <w:r>
+        <w:t xml:space="preserve">-What languages, libraries, environments etc did you use for the development? Or, what libraries, methods, techniques did you use for the research? </w:t>
+      </w:r>
+    </w:p>
+    <w:p>
+      <w:r>
+        <w:t>-Were they suitable? What were their main plus and negative points?</w:t>
       </w:r>
     </w:p>
     <w:p/>
@@ -3170,107 +3944,186 @@
       <w:pPr>
         <w:pStyle w:val="Heading2"/>
       </w:pPr>
-      <w:bookmarkStart w:id="12" w:name="_Toc103801295"/>
-      <w:r>
-        <w:t>Evaluation of your approach</w:t>
-      </w:r>
-      <w:bookmarkEnd w:id="12"/>
-    </w:p>
-    <w:p>
-      <w:r>
-        <w:t xml:space="preserve">-In terms of project management approach and in terms of development methods or research methods used </w:t>
-      </w:r>
-    </w:p>
-    <w:p>
-      <w:r>
-        <w:t xml:space="preserve">-How </w:t>
-      </w:r>
-      <w:r>
-        <w:t>successful was the approach you adopted?</w:t>
-      </w:r>
-    </w:p>
-    <w:p>
-      <w:r>
-        <w:t xml:space="preserve">-What techniques did you </w:t>
-      </w:r>
-      <w:r>
-        <w:t>use that worked well? Why?</w:t>
-      </w:r>
-    </w:p>
-    <w:p>
-      <w:r>
-        <w:t>-What did you learn by doing the project? – did you meet your academic objectives</w:t>
-      </w:r>
-    </w:p>
-    <w:p>
-      <w:r>
-        <w:t>-How would you do it better if you did the project again?</w:t>
+      <w:bookmarkStart w:id="14" w:name="_Toc103801297"/>
+      <w:r>
+        <w:t>Final paragraph</w:t>
+      </w:r>
+      <w:bookmarkEnd w:id="14"/>
+    </w:p>
+    <w:p>
+      <w:r>
+        <w:t>-end on a positive note</w:t>
       </w:r>
     </w:p>
     <w:p/>
     <w:p>
       <w:pPr>
+        <w:pStyle w:val="Heading1"/>
+      </w:pPr>
+      <w:r>
+        <w:t>References</w:t>
+      </w:r>
+    </w:p>
+    <w:p>
+      <w:pPr>
+        <w:rPr>
+          <w:lang w:eastAsia="en-GB"/>
+        </w:rPr>
+      </w:pPr>
+      <w:r>
+        <w:rPr>
+          <w:lang w:eastAsia="en-GB"/>
+        </w:rPr>
+        <w:t>Brody, C. (2020). </w:t>
+      </w:r>
+      <w:r>
+        <w:rPr>
+          <w:i/>
+          <w:iCs/>
+          <w:lang w:eastAsia="en-GB"/>
+        </w:rPr>
+        <w:t>The Need For More Disabilities In The Games We Play</w:t>
+      </w:r>
+      <w:r>
+        <w:rPr>
+          <w:lang w:eastAsia="en-GB"/>
+        </w:rPr>
+        <w:t xml:space="preserve">. [online] ablegamers.org. Available at: </w:t>
+      </w:r>
+      <w:r>
+        <w:rPr>
+          <w:lang w:eastAsia="en-GB"/>
+        </w:rPr>
+        <w:t>&lt;</w:t>
+      </w:r>
+      <w:hyperlink r:id="rId29" w:history="1">
+        <w:r>
+          <w:rPr>
+            <w:rStyle w:val="Hyperlink"/>
+            <w:rFonts w:ascii="Calibri" w:eastAsia="Times New Roman" w:hAnsi="Calibri" w:cs="Calibri"/>
+            <w:sz w:val="24"/>
+            <w:szCs w:val="24"/>
+            <w:lang w:eastAsia="en-GB"/>
+          </w:rPr>
+          <w:t>https://ablegamers.org/the-need-for-more-disabilities-in-the-games-we-play/</w:t>
+        </w:r>
+      </w:hyperlink>
+      <w:r>
+        <w:rPr>
+          <w:lang w:eastAsia="en-GB"/>
+        </w:rPr>
+        <w:t>&gt;</w:t>
+      </w:r>
+      <w:r>
+        <w:rPr>
+          <w:lang w:eastAsia="en-GB"/>
+        </w:rPr>
+        <w:t xml:space="preserve"> </w:t>
+      </w:r>
+      <w:r>
+        <w:rPr>
+          <w:lang w:eastAsia="en-GB"/>
+        </w:rPr>
+        <w:t xml:space="preserve"> [Accessed 6 Jan. 2022].</w:t>
+      </w:r>
+    </w:p>
+    <w:p>
+      <w:pPr>
+        <w:rPr>
+          <w:rFonts w:ascii="Open Sans" w:hAnsi="Open Sans" w:cs="Open Sans"/>
+          <w:sz w:val="20"/>
+          <w:szCs w:val="20"/>
+          <w:shd w:val="clear" w:color="auto" w:fill="FFFFFF"/>
+        </w:rPr>
+      </w:pPr>
+      <w:r>
+        <w:rPr>
+          <w:lang w:eastAsia="en-GB"/>
+        </w:rPr>
+        <w:t>Carrera, S. (2016). </w:t>
+      </w:r>
+      <w:r>
+        <w:rPr>
+          <w:i/>
+          <w:iCs/>
+          <w:lang w:eastAsia="en-GB"/>
+        </w:rPr>
+        <w:t>Accessibility in Games: Including People with Disabilities</w:t>
+      </w:r>
+      <w:r>
+        <w:rPr>
+          <w:lang w:eastAsia="en-GB"/>
+        </w:rPr>
+        <w:t>. Germany: LAP LAMBERT Academic Publishing.</w:t>
+      </w:r>
+    </w:p>
+    <w:p>
+      <w:r>
+        <w:rPr>
+          <w:rFonts w:ascii="Open Sans" w:hAnsi="Open Sans" w:cs="Open Sans"/>
+          <w:color w:val="000000"/>
+          <w:sz w:val="20"/>
+          <w:szCs w:val="20"/>
+          <w:shd w:val="clear" w:color="auto" w:fill="FFFFFF"/>
+        </w:rPr>
+        <w:t>Piskelapp.com. n.d. </w:t>
+      </w:r>
+      <w:r>
+        <w:rPr>
+          <w:rFonts w:ascii="Open Sans" w:hAnsi="Open Sans" w:cs="Open Sans"/>
+          <w:i/>
+          <w:iCs/>
+          <w:color w:val="000000"/>
+          <w:sz w:val="20"/>
+          <w:szCs w:val="20"/>
+          <w:shd w:val="clear" w:color="auto" w:fill="FFFFFF"/>
+        </w:rPr>
+        <w:t>Piskel - Free online sprite editor</w:t>
+      </w:r>
+      <w:r>
+        <w:rPr>
+          <w:rFonts w:ascii="Open Sans" w:hAnsi="Open Sans" w:cs="Open Sans"/>
+          <w:color w:val="000000"/>
+          <w:sz w:val="20"/>
+          <w:szCs w:val="20"/>
+          <w:shd w:val="clear" w:color="auto" w:fill="FFFFFF"/>
+        </w:rPr>
+        <w:t>. [online] Available at: &lt;https://www.piskelapp.com/&gt; [Accessed 27 December 2021].</w:t>
+      </w:r>
+    </w:p>
+    <w:p>
+      <w:pPr>
+        <w:pStyle w:val="Heading1"/>
+      </w:pPr>
+      <w:r>
+        <w:t>Appendix</w:t>
+      </w:r>
+    </w:p>
+    <w:p>
+      <w:pPr>
         <w:pStyle w:val="Heading2"/>
       </w:pPr>
-      <w:bookmarkStart w:id="13" w:name="_Toc103801296"/>
-      <w:r>
-        <w:t>Evaluation of tools used:</w:t>
-      </w:r>
-      <w:bookmarkEnd w:id="13"/>
-    </w:p>
-    <w:p>
-      <w:r>
-        <w:t xml:space="preserve">-What languages, libraries, environments etc did you use for the development? Or, what libraries, methods, techniques did you use for the research? </w:t>
-      </w:r>
-    </w:p>
-    <w:p>
-      <w:r>
-        <w:t>-Were they suitable? What were their main plus and negative points?</w:t>
-      </w:r>
-    </w:p>
-    <w:p/>
-    <w:p>
-      <w:pPr>
-        <w:pStyle w:val="Heading2"/>
-      </w:pPr>
-      <w:bookmarkStart w:id="14" w:name="_Toc103801297"/>
-      <w:r>
-        <w:t>Final paragraph</w:t>
-      </w:r>
-      <w:bookmarkEnd w:id="14"/>
-    </w:p>
-    <w:p>
-      <w:r>
-        <w:t>-end on a positive note</w:t>
-      </w:r>
-    </w:p>
-    <w:p/>
-    <w:p>
-      <w:pPr>
-        <w:pStyle w:val="Heading1"/>
-      </w:pPr>
-      <w:r>
-        <w:t>References</w:t>
-      </w:r>
-    </w:p>
-    <w:p>
-      <w:hyperlink r:id="rId20" w:history="1">
+      <w:r>
+        <w:t>Project Availability</w:t>
+      </w:r>
+    </w:p>
+    <w:p>
+      <w:r>
+        <w:t xml:space="preserve">This project can be accessed through a public GitHub repository under the username RuyaKH, the link for this repository is; </w:t>
+      </w:r>
+      <w:hyperlink r:id="rId30" w:history="1">
         <w:r>
           <w:rPr>
             <w:rStyle w:val="Hyperlink"/>
           </w:rPr>
-          <w:t>https://www.piskelapp.com/</w:t>
+          <w:t>https://github.com/RuyaKH/Final-Year-Project</w:t>
         </w:r>
       </w:hyperlink>
-    </w:p>
-    <w:p>
-      <w:pPr>
-        <w:pStyle w:val="Heading1"/>
-      </w:pPr>
-      <w:r>
-        <w:t>Appendix</w:t>
-      </w:r>
-    </w:p>
+      <w:r>
+        <w:t xml:space="preserve"> </w:t>
+      </w:r>
+    </w:p>
+    <w:p/>
     <w:p>
       <w:pPr>
         <w:pStyle w:val="Heading2"/>
@@ -3282,23 +4135,25 @@
     <w:tbl>
       <w:tblPr>
         <w:tblStyle w:val="GridTable1Light"/>
-        <w:tblW w:w="11908" w:type="dxa"/>
+        <w:tblW w:w="12057" w:type="dxa"/>
         <w:tblInd w:w="-1281" w:type="dxa"/>
+        <w:tblLayout w:type="fixed"/>
         <w:tblLook w:val="04A0" w:firstRow="1" w:lastRow="0" w:firstColumn="1" w:lastColumn="0" w:noHBand="0" w:noVBand="1"/>
       </w:tblPr>
       <w:tblGrid>
-        <w:gridCol w:w="831"/>
-        <w:gridCol w:w="9576"/>
-        <w:gridCol w:w="1501"/>
+        <w:gridCol w:w="759"/>
+        <w:gridCol w:w="9448"/>
+        <w:gridCol w:w="1850"/>
       </w:tblGrid>
       <w:tr>
         <w:trPr>
           <w:cnfStyle w:val="100000000000" w:firstRow="1" w:lastRow="0" w:firstColumn="0" w:lastColumn="0" w:oddVBand="0" w:evenVBand="0" w:oddHBand="0" w:evenHBand="0" w:firstRowFirstColumn="0" w:firstRowLastColumn="0" w:lastRowFirstColumn="0" w:lastRowLastColumn="0"/>
+          <w:trHeight w:val="458"/>
         </w:trPr>
         <w:tc>
           <w:tcPr>
             <w:cnfStyle w:val="001000000000" w:firstRow="0" w:lastRow="0" w:firstColumn="1" w:lastColumn="0" w:oddVBand="0" w:evenVBand="0" w:oddHBand="0" w:evenHBand="0" w:firstRowFirstColumn="0" w:firstRowLastColumn="0" w:lastRowFirstColumn="0" w:lastRowLastColumn="0"/>
-            <w:tcW w:w="1276" w:type="dxa"/>
+            <w:tcW w:w="759" w:type="dxa"/>
           </w:tcPr>
           <w:p>
             <w:r>
@@ -3308,7 +4163,7 @@
         </w:tc>
         <w:tc>
           <w:tcPr>
-            <w:tcW w:w="6946" w:type="dxa"/>
+            <w:tcW w:w="9448" w:type="dxa"/>
           </w:tcPr>
           <w:p>
             <w:pPr>
@@ -3321,7 +4176,7 @@
         </w:tc>
         <w:tc>
           <w:tcPr>
-            <w:tcW w:w="3686" w:type="dxa"/>
+            <w:tcW w:w="1850" w:type="dxa"/>
           </w:tcPr>
           <w:p>
             <w:pPr>
@@ -3334,10 +4189,13 @@
         </w:tc>
       </w:tr>
       <w:tr>
+        <w:trPr>
+          <w:trHeight w:val="1466"/>
+        </w:trPr>
         <w:tc>
           <w:tcPr>
             <w:cnfStyle w:val="001000000000" w:firstRow="0" w:lastRow="0" w:firstColumn="1" w:lastColumn="0" w:oddVBand="0" w:evenVBand="0" w:oddHBand="0" w:evenHBand="0" w:firstRowFirstColumn="0" w:firstRowLastColumn="0" w:lastRowFirstColumn="0" w:lastRowLastColumn="0"/>
-            <w:tcW w:w="1276" w:type="dxa"/>
+            <w:tcW w:w="759" w:type="dxa"/>
           </w:tcPr>
           <w:p>
             <w:r>
@@ -3347,7 +4205,7 @@
         </w:tc>
         <w:tc>
           <w:tcPr>
-            <w:tcW w:w="6946" w:type="dxa"/>
+            <w:tcW w:w="9448" w:type="dxa"/>
           </w:tcPr>
           <w:p>
             <w:pPr>
@@ -3355,9 +4213,9 @@
             </w:pPr>
             <w:r>
               <w:drawing>
-                <wp:inline distT="0" distB="0" distL="0" distR="0" wp14:anchorId="0FF39CB7" wp14:editId="0FCFD660">
-                  <wp:extent cx="5943600" cy="1169670"/>
-                  <wp:effectExtent l="0" t="0" r="0" b="0"/>
+                <wp:inline distT="0" distB="0" distL="0" distR="0" wp14:anchorId="0FF39CB7" wp14:editId="1BF8609F">
+                  <wp:extent cx="5904880" cy="1162050"/>
+                  <wp:effectExtent l="0" t="0" r="635" b="0"/>
                   <wp:docPr id="12" name="Picture 12"/>
                   <wp:cNvGraphicFramePr>
                     <a:graphicFrameLocks xmlns:a="http://schemas.openxmlformats.org/drawingml/2006/main" noChangeAspect="1"/>
@@ -3370,7 +4228,7 @@
                           <pic:cNvPicPr/>
                         </pic:nvPicPr>
                         <pic:blipFill>
-                          <a:blip r:embed="rId21"/>
+                          <a:blip r:embed="rId31"/>
                           <a:stretch>
                             <a:fillRect/>
                           </a:stretch>
@@ -3378,7 +4236,7 @@
                         <pic:spPr>
                           <a:xfrm>
                             <a:off x="0" y="0"/>
-                            <a:ext cx="5943600" cy="1169670"/>
+                            <a:ext cx="5926549" cy="1166314"/>
                           </a:xfrm>
                           <a:prstGeom prst="rect">
                             <a:avLst/>
@@ -3394,27 +4252,26 @@
         </w:tc>
         <w:tc>
           <w:tcPr>
-            <w:tcW w:w="3686" w:type="dxa"/>
+            <w:tcW w:w="1850" w:type="dxa"/>
           </w:tcPr>
           <w:p>
             <w:pPr>
               <w:cnfStyle w:val="000000000000" w:firstRow="0" w:lastRow="0" w:firstColumn="0" w:lastColumn="0" w:oddVBand="0" w:evenVBand="0" w:oddHBand="0" w:evenHBand="0" w:firstRowFirstColumn="0" w:firstRowLastColumn="0" w:lastRowFirstColumn="0" w:lastRowLastColumn="0"/>
             </w:pPr>
             <w:r>
-              <w:t xml:space="preserve">The basic functional process of the first prototype game, starting </w:t>
-            </w:r>
-            <w:r>
-              <w:lastRenderedPageBreak/>
-              <w:t>from left to right</w:t>
+              <w:t>The basic functional process of the first prototype game, starting from left to right</w:t>
             </w:r>
           </w:p>
         </w:tc>
       </w:tr>
       <w:tr>
+        <w:trPr>
+          <w:trHeight w:val="4321"/>
+        </w:trPr>
         <w:tc>
           <w:tcPr>
             <w:cnfStyle w:val="001000000000" w:firstRow="0" w:lastRow="0" w:firstColumn="1" w:lastColumn="0" w:oddVBand="0" w:evenVBand="0" w:oddHBand="0" w:evenHBand="0" w:firstRowFirstColumn="0" w:firstRowLastColumn="0" w:lastRowFirstColumn="0" w:lastRowLastColumn="0"/>
-            <w:tcW w:w="1276" w:type="dxa"/>
+            <w:tcW w:w="759" w:type="dxa"/>
           </w:tcPr>
           <w:p>
             <w:r>
@@ -3425,7 +4282,7 @@
         </w:tc>
         <w:tc>
           <w:tcPr>
-            <w:tcW w:w="6946" w:type="dxa"/>
+            <w:tcW w:w="9448" w:type="dxa"/>
           </w:tcPr>
           <w:p>
             <w:pPr>
@@ -3448,7 +4305,7 @@
                           <pic:cNvPicPr/>
                         </pic:nvPicPr>
                         <pic:blipFill>
-                          <a:blip r:embed="rId22"/>
+                          <a:blip r:embed="rId32"/>
                           <a:stretch>
                             <a:fillRect/>
                           </a:stretch>
@@ -3472,7 +4329,7 @@
         </w:tc>
         <w:tc>
           <w:tcPr>
-            <w:tcW w:w="3686" w:type="dxa"/>
+            <w:tcW w:w="1850" w:type="dxa"/>
           </w:tcPr>
           <w:p>
             <w:pPr>
@@ -3485,10 +4342,13 @@
         </w:tc>
       </w:tr>
       <w:tr>
+        <w:trPr>
+          <w:trHeight w:val="4570"/>
+        </w:trPr>
         <w:tc>
           <w:tcPr>
             <w:cnfStyle w:val="001000000000" w:firstRow="0" w:lastRow="0" w:firstColumn="1" w:lastColumn="0" w:oddVBand="0" w:evenVBand="0" w:oddHBand="0" w:evenHBand="0" w:firstRowFirstColumn="0" w:firstRowLastColumn="0" w:lastRowFirstColumn="0" w:lastRowLastColumn="0"/>
-            <w:tcW w:w="1276" w:type="dxa"/>
+            <w:tcW w:w="759" w:type="dxa"/>
           </w:tcPr>
           <w:p>
             <w:r>
@@ -3498,7 +4358,7 @@
         </w:tc>
         <w:tc>
           <w:tcPr>
-            <w:tcW w:w="6946" w:type="dxa"/>
+            <w:tcW w:w="9448" w:type="dxa"/>
           </w:tcPr>
           <w:p>
             <w:pPr>
@@ -3521,7 +4381,7 @@
                           <pic:cNvPicPr/>
                         </pic:nvPicPr>
                         <pic:blipFill rotWithShape="1">
-                          <a:blip r:embed="rId23"/>
+                          <a:blip r:embed="rId33"/>
                           <a:srcRect l="4808" t="9956" r="5770" b="10846"/>
                           <a:stretch/>
                         </pic:blipFill>
@@ -3552,7 +4412,7 @@
         </w:tc>
         <w:tc>
           <w:tcPr>
-            <w:tcW w:w="3686" w:type="dxa"/>
+            <w:tcW w:w="1850" w:type="dxa"/>
           </w:tcPr>
           <w:p>
             <w:pPr>
@@ -3565,20 +4425,389 @@
         </w:tc>
       </w:tr>
       <w:tr>
+        <w:trPr>
+          <w:trHeight w:val="4950"/>
+        </w:trPr>
         <w:tc>
           <w:tcPr>
             <w:cnfStyle w:val="001000000000" w:firstRow="0" w:lastRow="0" w:firstColumn="1" w:lastColumn="0" w:oddVBand="0" w:evenVBand="0" w:oddHBand="0" w:evenHBand="0" w:firstRowFirstColumn="0" w:firstRowLastColumn="0" w:lastRowFirstColumn="0" w:lastRowLastColumn="0"/>
-            <w:tcW w:w="1276" w:type="dxa"/>
+            <w:tcW w:w="759" w:type="dxa"/>
           </w:tcPr>
           <w:p>
             <w:r>
+              <w:lastRenderedPageBreak/>
               <w:t>4</w:t>
             </w:r>
           </w:p>
         </w:tc>
         <w:tc>
           <w:tcPr>
-            <w:tcW w:w="6946" w:type="dxa"/>
+            <w:tcW w:w="9448" w:type="dxa"/>
+          </w:tcPr>
+          <w:p>
+            <w:pPr>
+              <w:cnfStyle w:val="000000000000" w:firstRow="0" w:lastRow="0" w:firstColumn="0" w:lastColumn="0" w:oddVBand="0" w:evenVBand="0" w:oddHBand="0" w:evenHBand="0" w:firstRowFirstColumn="0" w:firstRowLastColumn="0" w:lastRowFirstColumn="0" w:lastRowLastColumn="0"/>
+            </w:pPr>
+            <w:r>
+              <w:rPr>
+                <w:noProof/>
+                <w:sz w:val="24"/>
+                <w:szCs w:val="24"/>
+              </w:rPr>
+              <w:drawing>
+                <wp:anchor distT="0" distB="0" distL="114300" distR="114300" simplePos="0" relativeHeight="251668480" behindDoc="1" locked="0" layoutInCell="1" allowOverlap="1" wp14:anchorId="5B065D8B" wp14:editId="49C08F3F">
+                  <wp:simplePos x="0" y="0"/>
+                  <wp:positionH relativeFrom="margin">
+                    <wp:posOffset>-65405</wp:posOffset>
+                  </wp:positionH>
+                  <wp:positionV relativeFrom="paragraph">
+                    <wp:posOffset>179070</wp:posOffset>
+                  </wp:positionV>
+                  <wp:extent cx="5915025" cy="3154045"/>
+                  <wp:effectExtent l="0" t="0" r="9525" b="8255"/>
+                  <wp:wrapSquare wrapText="bothSides"/>
+                  <wp:docPr id="26" name="Picture 26" descr="Diagram, schematic&#10;&#10;Description automatically generated"/>
+                  <wp:cNvGraphicFramePr>
+                    <a:graphicFrameLocks xmlns:a="http://schemas.openxmlformats.org/drawingml/2006/main" noChangeAspect="1"/>
+                  </wp:cNvGraphicFramePr>
+                  <a:graphic xmlns:a="http://schemas.openxmlformats.org/drawingml/2006/main">
+                    <a:graphicData uri="http://schemas.openxmlformats.org/drawingml/2006/picture">
+                      <pic:pic xmlns:pic="http://schemas.openxmlformats.org/drawingml/2006/picture">
+                        <pic:nvPicPr>
+                          <pic:cNvPr id="22" name="Picture 22" descr="Diagram, schematic&#10;&#10;Description automatically generated"/>
+                          <pic:cNvPicPr>
+                            <a:picLocks noChangeAspect="1" noChangeArrowheads="1"/>
+                          </pic:cNvPicPr>
+                        </pic:nvPicPr>
+                        <pic:blipFill rotWithShape="1">
+                          <a:blip r:embed="rId34" cstate="print">
+                            <a:extLst>
+                              <a:ext uri="{28A0092B-C50C-407E-A947-70E740481C1C}">
+                                <a14:useLocalDpi xmlns:a14="http://schemas.microsoft.com/office/drawing/2010/main" val="0"/>
+                              </a:ext>
+                            </a:extLst>
+                          </a:blip>
+                          <a:srcRect l="1690" t="3126" r="1744" b="3060"/>
+                          <a:stretch/>
+                        </pic:blipFill>
+                        <pic:spPr bwMode="auto">
+                          <a:xfrm>
+                            <a:off x="0" y="0"/>
+                            <a:ext cx="5915025" cy="3154045"/>
+                          </a:xfrm>
+                          <a:prstGeom prst="rect">
+                            <a:avLst/>
+                          </a:prstGeom>
+                          <a:noFill/>
+                          <a:ln>
+                            <a:noFill/>
+                          </a:ln>
+                          <a:extLst>
+                            <a:ext uri="{53640926-AAD7-44D8-BBD7-CCE9431645EC}">
+                              <a14:shadowObscured xmlns:a14="http://schemas.microsoft.com/office/drawing/2010/main"/>
+                            </a:ext>
+                          </a:extLst>
+                        </pic:spPr>
+                      </pic:pic>
+                    </a:graphicData>
+                  </a:graphic>
+                  <wp14:sizeRelH relativeFrom="margin">
+                    <wp14:pctWidth>0</wp14:pctWidth>
+                  </wp14:sizeRelH>
+                  <wp14:sizeRelV relativeFrom="margin">
+                    <wp14:pctHeight>0</wp14:pctHeight>
+                  </wp14:sizeRelV>
+                </wp:anchor>
+              </w:drawing>
+            </w:r>
+          </w:p>
+        </w:tc>
+        <w:tc>
+          <w:tcPr>
+            <w:tcW w:w="1850" w:type="dxa"/>
+          </w:tcPr>
+          <w:p>
+            <w:pPr>
+              <w:cnfStyle w:val="000000000000" w:firstRow="0" w:lastRow="0" w:firstColumn="0" w:lastColumn="0" w:oddVBand="0" w:evenVBand="0" w:oddHBand="0" w:evenHBand="0" w:firstRowFirstColumn="0" w:firstRowLastColumn="0" w:lastRowFirstColumn="0" w:lastRowLastColumn="0"/>
+            </w:pPr>
+            <w:r>
+              <w:t>Use Case Diagram for the Main Menu’s for each game prototype</w:t>
+            </w:r>
+          </w:p>
+        </w:tc>
+      </w:tr>
+      <w:tr>
+        <w:trPr>
+          <w:trHeight w:val="4950"/>
+        </w:trPr>
+        <w:tc>
+          <w:tcPr>
+            <w:cnfStyle w:val="001000000000" w:firstRow="0" w:lastRow="0" w:firstColumn="1" w:lastColumn="0" w:oddVBand="0" w:evenVBand="0" w:oddHBand="0" w:evenHBand="0" w:firstRowFirstColumn="0" w:firstRowLastColumn="0" w:lastRowFirstColumn="0" w:lastRowLastColumn="0"/>
+            <w:tcW w:w="759" w:type="dxa"/>
+          </w:tcPr>
+          <w:p>
+            <w:r>
+              <w:t>5</w:t>
+            </w:r>
+          </w:p>
+        </w:tc>
+        <w:tc>
+          <w:tcPr>
+            <w:tcW w:w="9448" w:type="dxa"/>
+          </w:tcPr>
+          <w:p>
+            <w:pPr>
+              <w:cnfStyle w:val="000000000000" w:firstRow="0" w:lastRow="0" w:firstColumn="0" w:lastColumn="0" w:oddVBand="0" w:evenVBand="0" w:oddHBand="0" w:evenHBand="0" w:firstRowFirstColumn="0" w:firstRowLastColumn="0" w:lastRowFirstColumn="0" w:lastRowLastColumn="0"/>
+            </w:pPr>
+            <w:r>
+              <w:rPr>
+                <w:noProof/>
+                <w:sz w:val="24"/>
+                <w:szCs w:val="24"/>
+              </w:rPr>
+              <w:drawing>
+                <wp:anchor distT="0" distB="0" distL="114300" distR="114300" simplePos="0" relativeHeight="251670528" behindDoc="1" locked="0" layoutInCell="1" allowOverlap="1" wp14:anchorId="32DBDD0A" wp14:editId="21BCD6C5">
+                  <wp:simplePos x="0" y="0"/>
+                  <wp:positionH relativeFrom="margin">
+                    <wp:posOffset>-65405</wp:posOffset>
+                  </wp:positionH>
+                  <wp:positionV relativeFrom="paragraph">
+                    <wp:posOffset>174625</wp:posOffset>
+                  </wp:positionV>
+                  <wp:extent cx="5924550" cy="3147060"/>
+                  <wp:effectExtent l="0" t="0" r="0" b="0"/>
+                  <wp:wrapSquare wrapText="bothSides"/>
+                  <wp:docPr id="27" name="Picture 27" descr="Diagram&#10;&#10;Description automatically generated"/>
+                  <wp:cNvGraphicFramePr>
+                    <a:graphicFrameLocks xmlns:a="http://schemas.openxmlformats.org/drawingml/2006/main" noChangeAspect="1"/>
+                  </wp:cNvGraphicFramePr>
+                  <a:graphic xmlns:a="http://schemas.openxmlformats.org/drawingml/2006/main">
+                    <a:graphicData uri="http://schemas.openxmlformats.org/drawingml/2006/picture">
+                      <pic:pic xmlns:pic="http://schemas.openxmlformats.org/drawingml/2006/picture">
+                        <pic:nvPicPr>
+                          <pic:cNvPr id="24" name="Picture 24" descr="Diagram&#10;&#10;Description automatically generated"/>
+                          <pic:cNvPicPr>
+                            <a:picLocks noChangeAspect="1" noChangeArrowheads="1"/>
+                          </pic:cNvPicPr>
+                        </pic:nvPicPr>
+                        <pic:blipFill rotWithShape="1">
+                          <a:blip r:embed="rId35" cstate="print">
+                            <a:extLst>
+                              <a:ext uri="{28A0092B-C50C-407E-A947-70E740481C1C}">
+                                <a14:useLocalDpi xmlns:a14="http://schemas.microsoft.com/office/drawing/2010/main" val="0"/>
+                              </a:ext>
+                            </a:extLst>
+                          </a:blip>
+                          <a:srcRect l="1279" t="2606" r="1351" b="2210"/>
+                          <a:stretch/>
+                        </pic:blipFill>
+                        <pic:spPr bwMode="auto">
+                          <a:xfrm>
+                            <a:off x="0" y="0"/>
+                            <a:ext cx="5924550" cy="3147060"/>
+                          </a:xfrm>
+                          <a:prstGeom prst="rect">
+                            <a:avLst/>
+                          </a:prstGeom>
+                          <a:noFill/>
+                          <a:ln>
+                            <a:noFill/>
+                          </a:ln>
+                          <a:extLst>
+                            <a:ext uri="{53640926-AAD7-44D8-BBD7-CCE9431645EC}">
+                              <a14:shadowObscured xmlns:a14="http://schemas.microsoft.com/office/drawing/2010/main"/>
+                            </a:ext>
+                          </a:extLst>
+                        </pic:spPr>
+                      </pic:pic>
+                    </a:graphicData>
+                  </a:graphic>
+                  <wp14:sizeRelH relativeFrom="margin">
+                    <wp14:pctWidth>0</wp14:pctWidth>
+                  </wp14:sizeRelH>
+                  <wp14:sizeRelV relativeFrom="margin">
+                    <wp14:pctHeight>0</wp14:pctHeight>
+                  </wp14:sizeRelV>
+                </wp:anchor>
+              </w:drawing>
+            </w:r>
+          </w:p>
+        </w:tc>
+        <w:tc>
+          <w:tcPr>
+            <w:tcW w:w="1850" w:type="dxa"/>
+          </w:tcPr>
+          <w:p>
+            <w:pPr>
+              <w:cnfStyle w:val="000000000000" w:firstRow="0" w:lastRow="0" w:firstColumn="0" w:lastColumn="0" w:oddVBand="0" w:evenVBand="0" w:oddHBand="0" w:evenHBand="0" w:firstRowFirstColumn="0" w:firstRowLastColumn="0" w:lastRowFirstColumn="0" w:lastRowLastColumn="0"/>
+            </w:pPr>
+            <w:r>
+              <w:t>Use Case Diagram for the game prototypes</w:t>
+            </w:r>
+          </w:p>
+        </w:tc>
+      </w:tr>
+      <w:tr>
+        <w:trPr>
+          <w:trHeight w:val="6391"/>
+        </w:trPr>
+        <w:tc>
+          <w:tcPr>
+            <w:cnfStyle w:val="001000000000" w:firstRow="0" w:lastRow="0" w:firstColumn="1" w:lastColumn="0" w:oddVBand="0" w:evenVBand="0" w:oddHBand="0" w:evenHBand="0" w:firstRowFirstColumn="0" w:firstRowLastColumn="0" w:lastRowFirstColumn="0" w:lastRowLastColumn="0"/>
+            <w:tcW w:w="759" w:type="dxa"/>
+          </w:tcPr>
+          <w:p>
+            <w:r>
+              <w:lastRenderedPageBreak/>
+              <w:t>6</w:t>
+            </w:r>
+          </w:p>
+        </w:tc>
+        <w:tc>
+          <w:tcPr>
+            <w:tcW w:w="9448" w:type="dxa"/>
+          </w:tcPr>
+          <w:p>
+            <w:pPr>
+              <w:cnfStyle w:val="000000000000" w:firstRow="0" w:lastRow="0" w:firstColumn="0" w:lastColumn="0" w:oddVBand="0" w:evenVBand="0" w:oddHBand="0" w:evenHBand="0" w:firstRowFirstColumn="0" w:firstRowLastColumn="0" w:lastRowFirstColumn="0" w:lastRowLastColumn="0"/>
+            </w:pPr>
+            <w:r>
+              <w:drawing>
+                <wp:inline distT="0" distB="0" distL="0" distR="0" wp14:anchorId="04676095" wp14:editId="0CF0F8EB">
+                  <wp:extent cx="4143953" cy="4648849"/>
+                  <wp:effectExtent l="0" t="0" r="9525" b="0"/>
+                  <wp:docPr id="30" name="Picture 30"/>
+                  <wp:cNvGraphicFramePr>
+                    <a:graphicFrameLocks xmlns:a="http://schemas.openxmlformats.org/drawingml/2006/main" noChangeAspect="1"/>
+                  </wp:cNvGraphicFramePr>
+                  <a:graphic xmlns:a="http://schemas.openxmlformats.org/drawingml/2006/main">
+                    <a:graphicData uri="http://schemas.openxmlformats.org/drawingml/2006/picture">
+                      <pic:pic xmlns:pic="http://schemas.openxmlformats.org/drawingml/2006/picture">
+                        <pic:nvPicPr>
+                          <pic:cNvPr id="1" name=""/>
+                          <pic:cNvPicPr/>
+                        </pic:nvPicPr>
+                        <pic:blipFill>
+                          <a:blip r:embed="rId36"/>
+                          <a:stretch>
+                            <a:fillRect/>
+                          </a:stretch>
+                        </pic:blipFill>
+                        <pic:spPr>
+                          <a:xfrm>
+                            <a:off x="0" y="0"/>
+                            <a:ext cx="4143953" cy="4648849"/>
+                          </a:xfrm>
+                          <a:prstGeom prst="rect">
+                            <a:avLst/>
+                          </a:prstGeom>
+                        </pic:spPr>
+                      </pic:pic>
+                    </a:graphicData>
+                  </a:graphic>
+                </wp:inline>
+              </w:drawing>
+            </w:r>
+          </w:p>
+        </w:tc>
+        <w:tc>
+          <w:tcPr>
+            <w:tcW w:w="1850" w:type="dxa"/>
+          </w:tcPr>
+          <w:p>
+            <w:pPr>
+              <w:cnfStyle w:val="000000000000" w:firstRow="0" w:lastRow="0" w:firstColumn="0" w:lastColumn="0" w:oddVBand="0" w:evenVBand="0" w:oddHBand="0" w:evenHBand="0" w:firstRowFirstColumn="0" w:firstRowLastColumn="0" w:lastRowFirstColumn="0" w:lastRowLastColumn="0"/>
+            </w:pPr>
+          </w:p>
+        </w:tc>
+      </w:tr>
+      <w:tr>
+        <w:trPr>
+          <w:trHeight w:val="222"/>
+        </w:trPr>
+        <w:tc>
+          <w:tcPr>
+            <w:cnfStyle w:val="001000000000" w:firstRow="0" w:lastRow="0" w:firstColumn="1" w:lastColumn="0" w:oddVBand="0" w:evenVBand="0" w:oddHBand="0" w:evenHBand="0" w:firstRowFirstColumn="0" w:firstRowLastColumn="0" w:lastRowFirstColumn="0" w:lastRowLastColumn="0"/>
+            <w:tcW w:w="759" w:type="dxa"/>
+          </w:tcPr>
+          <w:p>
+            <w:r>
+              <w:t>7</w:t>
+            </w:r>
+          </w:p>
+        </w:tc>
+        <w:tc>
+          <w:tcPr>
+            <w:tcW w:w="9448" w:type="dxa"/>
+          </w:tcPr>
+          <w:p>
+            <w:pPr>
+              <w:cnfStyle w:val="000000000000" w:firstRow="0" w:lastRow="0" w:firstColumn="0" w:lastColumn="0" w:oddVBand="0" w:evenVBand="0" w:oddHBand="0" w:evenHBand="0" w:firstRowFirstColumn="0" w:firstRowLastColumn="0" w:lastRowFirstColumn="0" w:lastRowLastColumn="0"/>
+            </w:pPr>
+            <w:r>
+              <w:drawing>
+                <wp:inline distT="0" distB="0" distL="0" distR="0" wp14:anchorId="2F626968" wp14:editId="6D7299F0">
+                  <wp:extent cx="5801535" cy="1629002"/>
+                  <wp:effectExtent l="0" t="0" r="8890" b="9525"/>
+                  <wp:docPr id="34" name="Picture 34"/>
+                  <wp:cNvGraphicFramePr>
+                    <a:graphicFrameLocks xmlns:a="http://schemas.openxmlformats.org/drawingml/2006/main" noChangeAspect="1"/>
+                  </wp:cNvGraphicFramePr>
+                  <a:graphic xmlns:a="http://schemas.openxmlformats.org/drawingml/2006/main">
+                    <a:graphicData uri="http://schemas.openxmlformats.org/drawingml/2006/picture">
+                      <pic:pic xmlns:pic="http://schemas.openxmlformats.org/drawingml/2006/picture">
+                        <pic:nvPicPr>
+                          <pic:cNvPr id="1" name=""/>
+                          <pic:cNvPicPr/>
+                        </pic:nvPicPr>
+                        <pic:blipFill>
+                          <a:blip r:embed="rId37"/>
+                          <a:stretch>
+                            <a:fillRect/>
+                          </a:stretch>
+                        </pic:blipFill>
+                        <pic:spPr>
+                          <a:xfrm>
+                            <a:off x="0" y="0"/>
+                            <a:ext cx="5801535" cy="1629002"/>
+                          </a:xfrm>
+                          <a:prstGeom prst="rect">
+                            <a:avLst/>
+                          </a:prstGeom>
+                        </pic:spPr>
+                      </pic:pic>
+                    </a:graphicData>
+                  </a:graphic>
+                </wp:inline>
+              </w:drawing>
+            </w:r>
+          </w:p>
+        </w:tc>
+        <w:tc>
+          <w:tcPr>
+            <w:tcW w:w="1850" w:type="dxa"/>
+          </w:tcPr>
+          <w:p>
+            <w:pPr>
+              <w:cnfStyle w:val="000000000000" w:firstRow="0" w:lastRow="0" w:firstColumn="0" w:lastColumn="0" w:oddVBand="0" w:evenVBand="0" w:oddHBand="0" w:evenHBand="0" w:firstRowFirstColumn="0" w:firstRowLastColumn="0" w:lastRowFirstColumn="0" w:lastRowLastColumn="0"/>
+            </w:pPr>
+          </w:p>
+        </w:tc>
+      </w:tr>
+      <w:tr>
+        <w:trPr>
+          <w:trHeight w:val="222"/>
+        </w:trPr>
+        <w:tc>
+          <w:tcPr>
+            <w:cnfStyle w:val="001000000000" w:firstRow="0" w:lastRow="0" w:firstColumn="1" w:lastColumn="0" w:oddVBand="0" w:evenVBand="0" w:oddHBand="0" w:evenHBand="0" w:firstRowFirstColumn="0" w:firstRowLastColumn="0" w:lastRowFirstColumn="0" w:lastRowLastColumn="0"/>
+            <w:tcW w:w="759" w:type="dxa"/>
+          </w:tcPr>
+          <w:p/>
+        </w:tc>
+        <w:tc>
+          <w:tcPr>
+            <w:tcW w:w="9448" w:type="dxa"/>
           </w:tcPr>
           <w:p>
             <w:pPr>
@@ -3588,7 +4817,7 @@
         </w:tc>
         <w:tc>
           <w:tcPr>
-            <w:tcW w:w="3686" w:type="dxa"/>
+            <w:tcW w:w="1850" w:type="dxa"/>
           </w:tcPr>
           <w:p>
             <w:pPr>
@@ -3598,20 +4827,19 @@
         </w:tc>
       </w:tr>
       <w:tr>
+        <w:trPr>
+          <w:trHeight w:val="222"/>
+        </w:trPr>
         <w:tc>
           <w:tcPr>
             <w:cnfStyle w:val="001000000000" w:firstRow="0" w:lastRow="0" w:firstColumn="1" w:lastColumn="0" w:oddVBand="0" w:evenVBand="0" w:oddHBand="0" w:evenHBand="0" w:firstRowFirstColumn="0" w:firstRowLastColumn="0" w:lastRowFirstColumn="0" w:lastRowLastColumn="0"/>
-            <w:tcW w:w="1276" w:type="dxa"/>
+            <w:tcW w:w="759" w:type="dxa"/>
           </w:tcPr>
-          <w:p>
-            <w:r>
-              <w:t>5</w:t>
-            </w:r>
-          </w:p>
+          <w:p/>
         </w:tc>
         <w:tc>
           <w:tcPr>
-            <w:tcW w:w="6946" w:type="dxa"/>
+            <w:tcW w:w="9448" w:type="dxa"/>
           </w:tcPr>
           <w:p>
             <w:pPr>
@@ -3621,7 +4849,7 @@
         </w:tc>
         <w:tc>
           <w:tcPr>
-            <w:tcW w:w="3686" w:type="dxa"/>
+            <w:tcW w:w="1850" w:type="dxa"/>
           </w:tcPr>
           <w:p>
             <w:pPr>
@@ -3631,20 +4859,19 @@
         </w:tc>
       </w:tr>
       <w:tr>
+        <w:trPr>
+          <w:trHeight w:val="222"/>
+        </w:trPr>
         <w:tc>
           <w:tcPr>
             <w:cnfStyle w:val="001000000000" w:firstRow="0" w:lastRow="0" w:firstColumn="1" w:lastColumn="0" w:oddVBand="0" w:evenVBand="0" w:oddHBand="0" w:evenHBand="0" w:firstRowFirstColumn="0" w:firstRowLastColumn="0" w:lastRowFirstColumn="0" w:lastRowLastColumn="0"/>
-            <w:tcW w:w="1276" w:type="dxa"/>
+            <w:tcW w:w="759" w:type="dxa"/>
           </w:tcPr>
-          <w:p>
-            <w:r>
-              <w:t>6</w:t>
-            </w:r>
-          </w:p>
+          <w:p/>
         </w:tc>
         <w:tc>
           <w:tcPr>
-            <w:tcW w:w="6946" w:type="dxa"/>
+            <w:tcW w:w="9448" w:type="dxa"/>
           </w:tcPr>
           <w:p>
             <w:pPr>
@@ -3654,7 +4881,7 @@
         </w:tc>
         <w:tc>
           <w:tcPr>
-            <w:tcW w:w="3686" w:type="dxa"/>
+            <w:tcW w:w="1850" w:type="dxa"/>
           </w:tcPr>
           <w:p>
             <w:pPr>
@@ -3664,20 +4891,19 @@
         </w:tc>
       </w:tr>
       <w:tr>
+        <w:trPr>
+          <w:trHeight w:val="222"/>
+        </w:trPr>
         <w:tc>
           <w:tcPr>
             <w:cnfStyle w:val="001000000000" w:firstRow="0" w:lastRow="0" w:firstColumn="1" w:lastColumn="0" w:oddVBand="0" w:evenVBand="0" w:oddHBand="0" w:evenHBand="0" w:firstRowFirstColumn="0" w:firstRowLastColumn="0" w:lastRowFirstColumn="0" w:lastRowLastColumn="0"/>
-            <w:tcW w:w="1276" w:type="dxa"/>
+            <w:tcW w:w="759" w:type="dxa"/>
           </w:tcPr>
-          <w:p>
-            <w:r>
-              <w:t>7</w:t>
-            </w:r>
-          </w:p>
+          <w:p/>
         </w:tc>
         <w:tc>
           <w:tcPr>
-            <w:tcW w:w="6946" w:type="dxa"/>
+            <w:tcW w:w="9448" w:type="dxa"/>
           </w:tcPr>
           <w:p>
             <w:pPr>
@@ -3687,7 +4913,263 @@
         </w:tc>
         <w:tc>
           <w:tcPr>
-            <w:tcW w:w="3686" w:type="dxa"/>
+            <w:tcW w:w="1850" w:type="dxa"/>
+          </w:tcPr>
+          <w:p>
+            <w:pPr>
+              <w:cnfStyle w:val="000000000000" w:firstRow="0" w:lastRow="0" w:firstColumn="0" w:lastColumn="0" w:oddVBand="0" w:evenVBand="0" w:oddHBand="0" w:evenHBand="0" w:firstRowFirstColumn="0" w:firstRowLastColumn="0" w:lastRowFirstColumn="0" w:lastRowLastColumn="0"/>
+            </w:pPr>
+          </w:p>
+        </w:tc>
+      </w:tr>
+      <w:tr>
+        <w:trPr>
+          <w:trHeight w:val="222"/>
+        </w:trPr>
+        <w:tc>
+          <w:tcPr>
+            <w:cnfStyle w:val="001000000000" w:firstRow="0" w:lastRow="0" w:firstColumn="1" w:lastColumn="0" w:oddVBand="0" w:evenVBand="0" w:oddHBand="0" w:evenHBand="0" w:firstRowFirstColumn="0" w:firstRowLastColumn="0" w:lastRowFirstColumn="0" w:lastRowLastColumn="0"/>
+            <w:tcW w:w="759" w:type="dxa"/>
+          </w:tcPr>
+          <w:p/>
+        </w:tc>
+        <w:tc>
+          <w:tcPr>
+            <w:tcW w:w="9448" w:type="dxa"/>
+          </w:tcPr>
+          <w:p>
+            <w:pPr>
+              <w:cnfStyle w:val="000000000000" w:firstRow="0" w:lastRow="0" w:firstColumn="0" w:lastColumn="0" w:oddVBand="0" w:evenVBand="0" w:oddHBand="0" w:evenHBand="0" w:firstRowFirstColumn="0" w:firstRowLastColumn="0" w:lastRowFirstColumn="0" w:lastRowLastColumn="0"/>
+            </w:pPr>
+          </w:p>
+        </w:tc>
+        <w:tc>
+          <w:tcPr>
+            <w:tcW w:w="1850" w:type="dxa"/>
+          </w:tcPr>
+          <w:p>
+            <w:pPr>
+              <w:cnfStyle w:val="000000000000" w:firstRow="0" w:lastRow="0" w:firstColumn="0" w:lastColumn="0" w:oddVBand="0" w:evenVBand="0" w:oddHBand="0" w:evenHBand="0" w:firstRowFirstColumn="0" w:firstRowLastColumn="0" w:lastRowFirstColumn="0" w:lastRowLastColumn="0"/>
+            </w:pPr>
+          </w:p>
+        </w:tc>
+      </w:tr>
+      <w:tr>
+        <w:trPr>
+          <w:trHeight w:val="222"/>
+        </w:trPr>
+        <w:tc>
+          <w:tcPr>
+            <w:cnfStyle w:val="001000000000" w:firstRow="0" w:lastRow="0" w:firstColumn="1" w:lastColumn="0" w:oddVBand="0" w:evenVBand="0" w:oddHBand="0" w:evenHBand="0" w:firstRowFirstColumn="0" w:firstRowLastColumn="0" w:lastRowFirstColumn="0" w:lastRowLastColumn="0"/>
+            <w:tcW w:w="759" w:type="dxa"/>
+          </w:tcPr>
+          <w:p/>
+        </w:tc>
+        <w:tc>
+          <w:tcPr>
+            <w:tcW w:w="9448" w:type="dxa"/>
+          </w:tcPr>
+          <w:p>
+            <w:pPr>
+              <w:cnfStyle w:val="000000000000" w:firstRow="0" w:lastRow="0" w:firstColumn="0" w:lastColumn="0" w:oddVBand="0" w:evenVBand="0" w:oddHBand="0" w:evenHBand="0" w:firstRowFirstColumn="0" w:firstRowLastColumn="0" w:lastRowFirstColumn="0" w:lastRowLastColumn="0"/>
+            </w:pPr>
+          </w:p>
+        </w:tc>
+        <w:tc>
+          <w:tcPr>
+            <w:tcW w:w="1850" w:type="dxa"/>
+          </w:tcPr>
+          <w:p>
+            <w:pPr>
+              <w:cnfStyle w:val="000000000000" w:firstRow="0" w:lastRow="0" w:firstColumn="0" w:lastColumn="0" w:oddVBand="0" w:evenVBand="0" w:oddHBand="0" w:evenHBand="0" w:firstRowFirstColumn="0" w:firstRowLastColumn="0" w:lastRowFirstColumn="0" w:lastRowLastColumn="0"/>
+            </w:pPr>
+          </w:p>
+        </w:tc>
+      </w:tr>
+      <w:tr>
+        <w:trPr>
+          <w:trHeight w:val="222"/>
+        </w:trPr>
+        <w:tc>
+          <w:tcPr>
+            <w:cnfStyle w:val="001000000000" w:firstRow="0" w:lastRow="0" w:firstColumn="1" w:lastColumn="0" w:oddVBand="0" w:evenVBand="0" w:oddHBand="0" w:evenHBand="0" w:firstRowFirstColumn="0" w:firstRowLastColumn="0" w:lastRowFirstColumn="0" w:lastRowLastColumn="0"/>
+            <w:tcW w:w="759" w:type="dxa"/>
+          </w:tcPr>
+          <w:p/>
+        </w:tc>
+        <w:tc>
+          <w:tcPr>
+            <w:tcW w:w="9448" w:type="dxa"/>
+          </w:tcPr>
+          <w:p>
+            <w:pPr>
+              <w:cnfStyle w:val="000000000000" w:firstRow="0" w:lastRow="0" w:firstColumn="0" w:lastColumn="0" w:oddVBand="0" w:evenVBand="0" w:oddHBand="0" w:evenHBand="0" w:firstRowFirstColumn="0" w:firstRowLastColumn="0" w:lastRowFirstColumn="0" w:lastRowLastColumn="0"/>
+            </w:pPr>
+          </w:p>
+        </w:tc>
+        <w:tc>
+          <w:tcPr>
+            <w:tcW w:w="1850" w:type="dxa"/>
+          </w:tcPr>
+          <w:p>
+            <w:pPr>
+              <w:cnfStyle w:val="000000000000" w:firstRow="0" w:lastRow="0" w:firstColumn="0" w:lastColumn="0" w:oddVBand="0" w:evenVBand="0" w:oddHBand="0" w:evenHBand="0" w:firstRowFirstColumn="0" w:firstRowLastColumn="0" w:lastRowFirstColumn="0" w:lastRowLastColumn="0"/>
+            </w:pPr>
+          </w:p>
+        </w:tc>
+      </w:tr>
+      <w:tr>
+        <w:trPr>
+          <w:trHeight w:val="222"/>
+        </w:trPr>
+        <w:tc>
+          <w:tcPr>
+            <w:cnfStyle w:val="001000000000" w:firstRow="0" w:lastRow="0" w:firstColumn="1" w:lastColumn="0" w:oddVBand="0" w:evenVBand="0" w:oddHBand="0" w:evenHBand="0" w:firstRowFirstColumn="0" w:firstRowLastColumn="0" w:lastRowFirstColumn="0" w:lastRowLastColumn="0"/>
+            <w:tcW w:w="759" w:type="dxa"/>
+          </w:tcPr>
+          <w:p/>
+        </w:tc>
+        <w:tc>
+          <w:tcPr>
+            <w:tcW w:w="9448" w:type="dxa"/>
+          </w:tcPr>
+          <w:p>
+            <w:pPr>
+              <w:cnfStyle w:val="000000000000" w:firstRow="0" w:lastRow="0" w:firstColumn="0" w:lastColumn="0" w:oddVBand="0" w:evenVBand="0" w:oddHBand="0" w:evenHBand="0" w:firstRowFirstColumn="0" w:firstRowLastColumn="0" w:lastRowFirstColumn="0" w:lastRowLastColumn="0"/>
+            </w:pPr>
+          </w:p>
+        </w:tc>
+        <w:tc>
+          <w:tcPr>
+            <w:tcW w:w="1850" w:type="dxa"/>
+          </w:tcPr>
+          <w:p>
+            <w:pPr>
+              <w:cnfStyle w:val="000000000000" w:firstRow="0" w:lastRow="0" w:firstColumn="0" w:lastColumn="0" w:oddVBand="0" w:evenVBand="0" w:oddHBand="0" w:evenHBand="0" w:firstRowFirstColumn="0" w:firstRowLastColumn="0" w:lastRowFirstColumn="0" w:lastRowLastColumn="0"/>
+            </w:pPr>
+          </w:p>
+        </w:tc>
+      </w:tr>
+      <w:tr>
+        <w:trPr>
+          <w:trHeight w:val="222"/>
+        </w:trPr>
+        <w:tc>
+          <w:tcPr>
+            <w:cnfStyle w:val="001000000000" w:firstRow="0" w:lastRow="0" w:firstColumn="1" w:lastColumn="0" w:oddVBand="0" w:evenVBand="0" w:oddHBand="0" w:evenHBand="0" w:firstRowFirstColumn="0" w:firstRowLastColumn="0" w:lastRowFirstColumn="0" w:lastRowLastColumn="0"/>
+            <w:tcW w:w="759" w:type="dxa"/>
+          </w:tcPr>
+          <w:p/>
+        </w:tc>
+        <w:tc>
+          <w:tcPr>
+            <w:tcW w:w="9448" w:type="dxa"/>
+          </w:tcPr>
+          <w:p>
+            <w:pPr>
+              <w:cnfStyle w:val="000000000000" w:firstRow="0" w:lastRow="0" w:firstColumn="0" w:lastColumn="0" w:oddVBand="0" w:evenVBand="0" w:oddHBand="0" w:evenHBand="0" w:firstRowFirstColumn="0" w:firstRowLastColumn="0" w:lastRowFirstColumn="0" w:lastRowLastColumn="0"/>
+            </w:pPr>
+          </w:p>
+        </w:tc>
+        <w:tc>
+          <w:tcPr>
+            <w:tcW w:w="1850" w:type="dxa"/>
+          </w:tcPr>
+          <w:p>
+            <w:pPr>
+              <w:cnfStyle w:val="000000000000" w:firstRow="0" w:lastRow="0" w:firstColumn="0" w:lastColumn="0" w:oddVBand="0" w:evenVBand="0" w:oddHBand="0" w:evenHBand="0" w:firstRowFirstColumn="0" w:firstRowLastColumn="0" w:lastRowFirstColumn="0" w:lastRowLastColumn="0"/>
+            </w:pPr>
+          </w:p>
+        </w:tc>
+      </w:tr>
+      <w:tr>
+        <w:trPr>
+          <w:trHeight w:val="222"/>
+        </w:trPr>
+        <w:tc>
+          <w:tcPr>
+            <w:cnfStyle w:val="001000000000" w:firstRow="0" w:lastRow="0" w:firstColumn="1" w:lastColumn="0" w:oddVBand="0" w:evenVBand="0" w:oddHBand="0" w:evenHBand="0" w:firstRowFirstColumn="0" w:firstRowLastColumn="0" w:lastRowFirstColumn="0" w:lastRowLastColumn="0"/>
+            <w:tcW w:w="759" w:type="dxa"/>
+          </w:tcPr>
+          <w:p/>
+        </w:tc>
+        <w:tc>
+          <w:tcPr>
+            <w:tcW w:w="9448" w:type="dxa"/>
+          </w:tcPr>
+          <w:p>
+            <w:pPr>
+              <w:cnfStyle w:val="000000000000" w:firstRow="0" w:lastRow="0" w:firstColumn="0" w:lastColumn="0" w:oddVBand="0" w:evenVBand="0" w:oddHBand="0" w:evenHBand="0" w:firstRowFirstColumn="0" w:firstRowLastColumn="0" w:lastRowFirstColumn="0" w:lastRowLastColumn="0"/>
+            </w:pPr>
+          </w:p>
+        </w:tc>
+        <w:tc>
+          <w:tcPr>
+            <w:tcW w:w="1850" w:type="dxa"/>
+          </w:tcPr>
+          <w:p>
+            <w:pPr>
+              <w:cnfStyle w:val="000000000000" w:firstRow="0" w:lastRow="0" w:firstColumn="0" w:lastColumn="0" w:oddVBand="0" w:evenVBand="0" w:oddHBand="0" w:evenHBand="0" w:firstRowFirstColumn="0" w:firstRowLastColumn="0" w:lastRowFirstColumn="0" w:lastRowLastColumn="0"/>
+            </w:pPr>
+          </w:p>
+        </w:tc>
+      </w:tr>
+      <w:tr>
+        <w:trPr>
+          <w:trHeight w:val="222"/>
+        </w:trPr>
+        <w:tc>
+          <w:tcPr>
+            <w:cnfStyle w:val="001000000000" w:firstRow="0" w:lastRow="0" w:firstColumn="1" w:lastColumn="0" w:oddVBand="0" w:evenVBand="0" w:oddHBand="0" w:evenHBand="0" w:firstRowFirstColumn="0" w:firstRowLastColumn="0" w:lastRowFirstColumn="0" w:lastRowLastColumn="0"/>
+            <w:tcW w:w="759" w:type="dxa"/>
+          </w:tcPr>
+          <w:p/>
+        </w:tc>
+        <w:tc>
+          <w:tcPr>
+            <w:tcW w:w="9448" w:type="dxa"/>
+          </w:tcPr>
+          <w:p>
+            <w:pPr>
+              <w:cnfStyle w:val="000000000000" w:firstRow="0" w:lastRow="0" w:firstColumn="0" w:lastColumn="0" w:oddVBand="0" w:evenVBand="0" w:oddHBand="0" w:evenHBand="0" w:firstRowFirstColumn="0" w:firstRowLastColumn="0" w:lastRowFirstColumn="0" w:lastRowLastColumn="0"/>
+            </w:pPr>
+          </w:p>
+        </w:tc>
+        <w:tc>
+          <w:tcPr>
+            <w:tcW w:w="1850" w:type="dxa"/>
+          </w:tcPr>
+          <w:p>
+            <w:pPr>
+              <w:cnfStyle w:val="000000000000" w:firstRow="0" w:lastRow="0" w:firstColumn="0" w:lastColumn="0" w:oddVBand="0" w:evenVBand="0" w:oddHBand="0" w:evenHBand="0" w:firstRowFirstColumn="0" w:firstRowLastColumn="0" w:lastRowFirstColumn="0" w:lastRowLastColumn="0"/>
+            </w:pPr>
+          </w:p>
+        </w:tc>
+      </w:tr>
+      <w:tr>
+        <w:trPr>
+          <w:trHeight w:val="222"/>
+        </w:trPr>
+        <w:tc>
+          <w:tcPr>
+            <w:cnfStyle w:val="001000000000" w:firstRow="0" w:lastRow="0" w:firstColumn="1" w:lastColumn="0" w:oddVBand="0" w:evenVBand="0" w:oddHBand="0" w:evenHBand="0" w:firstRowFirstColumn="0" w:firstRowLastColumn="0" w:lastRowFirstColumn="0" w:lastRowLastColumn="0"/>
+            <w:tcW w:w="759" w:type="dxa"/>
+          </w:tcPr>
+          <w:p/>
+        </w:tc>
+        <w:tc>
+          <w:tcPr>
+            <w:tcW w:w="9448" w:type="dxa"/>
+          </w:tcPr>
+          <w:p>
+            <w:pPr>
+              <w:cnfStyle w:val="000000000000" w:firstRow="0" w:lastRow="0" w:firstColumn="0" w:lastColumn="0" w:oddVBand="0" w:evenVBand="0" w:oddHBand="0" w:evenHBand="0" w:firstRowFirstColumn="0" w:firstRowLastColumn="0" w:lastRowFirstColumn="0" w:lastRowLastColumn="0"/>
+            </w:pPr>
+          </w:p>
+        </w:tc>
+        <w:tc>
+          <w:tcPr>
+            <w:tcW w:w="1850" w:type="dxa"/>
           </w:tcPr>
           <w:p>
             <w:pPr>
@@ -3699,7 +5181,7 @@
     </w:tbl>
     <w:p/>
     <w:sectPr>
-      <w:footerReference w:type="default" r:id="rId24"/>
+      <w:footerReference w:type="default" r:id="rId38"/>
       <w:pgSz w:w="12240" w:h="15840"/>
       <w:pgMar w:top="1440" w:right="1440" w:bottom="1440" w:left="1440" w:header="720" w:footer="720" w:gutter="0"/>
       <w:cols w:space="720"/>
@@ -4003,8 +5485,123 @@
       </w:rPr>
     </w:lvl>
   </w:abstractNum>
+  <w:abstractNum w:abstractNumId="1" w15:restartNumberingAfterBreak="0">
+    <w:nsid w:val="551B3F86"/>
+    <w:multiLevelType w:val="hybridMultilevel"/>
+    <w:tmpl w:val="DEAE44CA"/>
+    <w:lvl w:ilvl="0" w:tplc="07C697BE">
+      <w:numFmt w:val="bullet"/>
+      <w:lvlText w:val="-"/>
+      <w:lvlJc w:val="left"/>
+      <w:pPr>
+        <w:ind w:left="720" w:hanging="360"/>
+      </w:pPr>
+      <w:rPr>
+        <w:rFonts w:ascii="Calibri" w:eastAsiaTheme="minorHAnsi" w:hAnsi="Calibri" w:cs="Calibri" w:hint="default"/>
+      </w:rPr>
+    </w:lvl>
+    <w:lvl w:ilvl="1" w:tplc="08090003" w:tentative="1">
+      <w:start w:val="1"/>
+      <w:numFmt w:val="bullet"/>
+      <w:lvlText w:val="o"/>
+      <w:lvlJc w:val="left"/>
+      <w:pPr>
+        <w:ind w:left="1440" w:hanging="360"/>
+      </w:pPr>
+      <w:rPr>
+        <w:rFonts w:ascii="Courier New" w:hAnsi="Courier New" w:cs="Courier New" w:hint="default"/>
+      </w:rPr>
+    </w:lvl>
+    <w:lvl w:ilvl="2" w:tplc="08090005" w:tentative="1">
+      <w:start w:val="1"/>
+      <w:numFmt w:val="bullet"/>
+      <w:lvlText w:val=""/>
+      <w:lvlJc w:val="left"/>
+      <w:pPr>
+        <w:ind w:left="2160" w:hanging="360"/>
+      </w:pPr>
+      <w:rPr>
+        <w:rFonts w:ascii="Wingdings" w:hAnsi="Wingdings" w:hint="default"/>
+      </w:rPr>
+    </w:lvl>
+    <w:lvl w:ilvl="3" w:tplc="08090001" w:tentative="1">
+      <w:start w:val="1"/>
+      <w:numFmt w:val="bullet"/>
+      <w:lvlText w:val=""/>
+      <w:lvlJc w:val="left"/>
+      <w:pPr>
+        <w:ind w:left="2880" w:hanging="360"/>
+      </w:pPr>
+      <w:rPr>
+        <w:rFonts w:ascii="Symbol" w:hAnsi="Symbol" w:hint="default"/>
+      </w:rPr>
+    </w:lvl>
+    <w:lvl w:ilvl="4" w:tplc="08090003" w:tentative="1">
+      <w:start w:val="1"/>
+      <w:numFmt w:val="bullet"/>
+      <w:lvlText w:val="o"/>
+      <w:lvlJc w:val="left"/>
+      <w:pPr>
+        <w:ind w:left="3600" w:hanging="360"/>
+      </w:pPr>
+      <w:rPr>
+        <w:rFonts w:ascii="Courier New" w:hAnsi="Courier New" w:cs="Courier New" w:hint="default"/>
+      </w:rPr>
+    </w:lvl>
+    <w:lvl w:ilvl="5" w:tplc="08090005" w:tentative="1">
+      <w:start w:val="1"/>
+      <w:numFmt w:val="bullet"/>
+      <w:lvlText w:val=""/>
+      <w:lvlJc w:val="left"/>
+      <w:pPr>
+        <w:ind w:left="4320" w:hanging="360"/>
+      </w:pPr>
+      <w:rPr>
+        <w:rFonts w:ascii="Wingdings" w:hAnsi="Wingdings" w:hint="default"/>
+      </w:rPr>
+    </w:lvl>
+    <w:lvl w:ilvl="6" w:tplc="08090001" w:tentative="1">
+      <w:start w:val="1"/>
+      <w:numFmt w:val="bullet"/>
+      <w:lvlText w:val=""/>
+      <w:lvlJc w:val="left"/>
+      <w:pPr>
+        <w:ind w:left="5040" w:hanging="360"/>
+      </w:pPr>
+      <w:rPr>
+        <w:rFonts w:ascii="Symbol" w:hAnsi="Symbol" w:hint="default"/>
+      </w:rPr>
+    </w:lvl>
+    <w:lvl w:ilvl="7" w:tplc="08090003" w:tentative="1">
+      <w:start w:val="1"/>
+      <w:numFmt w:val="bullet"/>
+      <w:lvlText w:val="o"/>
+      <w:lvlJc w:val="left"/>
+      <w:pPr>
+        <w:ind w:left="5760" w:hanging="360"/>
+      </w:pPr>
+      <w:rPr>
+        <w:rFonts w:ascii="Courier New" w:hAnsi="Courier New" w:cs="Courier New" w:hint="default"/>
+      </w:rPr>
+    </w:lvl>
+    <w:lvl w:ilvl="8" w:tplc="08090005" w:tentative="1">
+      <w:start w:val="1"/>
+      <w:numFmt w:val="bullet"/>
+      <w:lvlText w:val=""/>
+      <w:lvlJc w:val="left"/>
+      <w:pPr>
+        <w:ind w:left="6480" w:hanging="360"/>
+      </w:pPr>
+      <w:rPr>
+        <w:rFonts w:ascii="Wingdings" w:hAnsi="Wingdings" w:hint="default"/>
+      </w:rPr>
+    </w:lvl>
+  </w:abstractNum>
   <w:num w:numId="1" w16cid:durableId="1088648527">
     <w:abstractNumId w:val="0"/>
+  </w:num>
+  <w:num w:numId="2" w16cid:durableId="1414857037">
+    <w:abstractNumId w:val="1"/>
   </w:num>
 </w:numbering>
 </file>
@@ -4455,10 +6052,31 @@
       <w:szCs w:val="26"/>
     </w:rPr>
   </w:style>
+  <w:style w:type="paragraph" w:styleId="Heading3">
+    <w:name w:val="heading 3"/>
+    <w:basedOn w:val="Normal"/>
+    <w:next w:val="Normal"/>
+    <w:link w:val="Heading3Char"/>
+    <w:uiPriority w:val="9"/>
+    <w:unhideWhenUsed/>
+    <w:qFormat/>
+    <w:rsid w:val="00C7219E"/>
+    <w:pPr>
+      <w:keepNext/>
+      <w:keepLines/>
+      <w:spacing w:before="40" w:after="0"/>
+      <w:outlineLvl w:val="2"/>
+    </w:pPr>
+    <w:rPr>
+      <w:rFonts w:asciiTheme="majorHAnsi" w:eastAsiaTheme="majorEastAsia" w:hAnsiTheme="majorHAnsi" w:cstheme="majorBidi"/>
+      <w:color w:val="580000"/>
+      <w:sz w:val="24"/>
+      <w:szCs w:val="24"/>
+    </w:rPr>
+  </w:style>
   <w:style w:type="character" w:default="1" w:styleId="DefaultParagraphFont">
     <w:name w:val="Default Paragraph Font"/>
     <w:uiPriority w:val="1"/>
-    <w:semiHidden/>
     <w:unhideWhenUsed/>
   </w:style>
   <w:style w:type="table" w:default="1" w:styleId="TableNormal">
@@ -4783,6 +6401,20 @@
       </w:rPr>
     </w:tblStylePr>
   </w:style>
+  <w:style w:type="character" w:customStyle="1" w:styleId="Heading3Char">
+    <w:name w:val="Heading 3 Char"/>
+    <w:basedOn w:val="DefaultParagraphFont"/>
+    <w:link w:val="Heading3"/>
+    <w:uiPriority w:val="9"/>
+    <w:rsid w:val="00C7219E"/>
+    <w:rPr>
+      <w:rFonts w:asciiTheme="majorHAnsi" w:eastAsiaTheme="majorEastAsia" w:hAnsiTheme="majorHAnsi" w:cstheme="majorBidi"/>
+      <w:color w:val="580000"/>
+      <w:sz w:val="24"/>
+      <w:szCs w:val="24"/>
+      <w:lang w:val="en-GB"/>
+    </w:rPr>
+  </w:style>
 </w:styles>
 </file>
 

</xml_diff>